<commit_message>
Fixed the template issues
</commit_message>
<xml_diff>
--- a/EMBS17/Paper_Hamid.docx
+++ b/EMBS17/Paper_Hamid.docx
@@ -34,13 +34,7 @@
         <w:t xml:space="preserve">: </w:t>
       </w:r>
       <w:r>
-        <w:t>Learning to Predict the Underlying Cause of Death with Big Data</w:t>
-      </w:r>
-      <w:r>
-        <w:t xml:space="preserve"> </w:t>
-      </w:r>
-      <w:r>
-        <w:t>*</w:t>
+        <w:t>Learning to Predict the Underlying Cause of Death with Big Data *</w:t>
       </w:r>
     </w:p>
     <w:p>
@@ -70,13 +64,7 @@
         <w:t xml:space="preserve">, </w:t>
       </w:r>
       <w:r>
-        <w:t>Yin</w:t>
-      </w:r>
-      <w:r>
-        <w:t>g</w:t>
-      </w:r>
-      <w:r>
-        <w:t xml:space="preserve"> Sha, Paula Burns, Centers for the Disease Control (CDC), and </w:t>
+        <w:t xml:space="preserve">Ying Sha, Paula Burns, Centers for the Disease Control (CDC), and </w:t>
       </w:r>
       <w:r>
         <w:t>May D. Wang</w:t>
@@ -110,10 +98,7 @@
         <w:t xml:space="preserve"> </w:t>
       </w:r>
       <w:r>
-        <w:t xml:space="preserve">Multiple cause of death data </w:t>
-      </w:r>
-      <w:r>
-        <w:t xml:space="preserve">Learning to </w:t>
+        <w:t xml:space="preserve">Multiple cause of death data Learning to </w:t>
       </w:r>
       <w:proofErr w:type="spellStart"/>
       <w:r>
@@ -121,10 +106,7 @@
       </w:r>
       <w:proofErr w:type="spellEnd"/>
       <w:r>
-        <w:t xml:space="preserve"> the best of our knowledge this is the first deep learning pipeline.</w:t>
-      </w:r>
-      <w:r>
-        <w:t xml:space="preserve"> We use unstructured data.</w:t>
+        <w:t xml:space="preserve"> the best of our knowledge this is the first deep learning pipeline. We use unstructured data.</w:t>
       </w:r>
     </w:p>
     <w:p>
@@ -142,17 +124,6 @@
         </w:rPr>
         <w:t>NTRODUCTION</w:t>
       </w:r>
-      <w:r>
-        <w:t xml:space="preserve"> </w:t>
-      </w:r>
-      <w:proofErr w:type="spellStart"/>
-      <w:r>
-        <w:t>I</w:t>
-      </w:r>
-      <w:r>
-        <w:t>NTRODUCTION</w:t>
-      </w:r>
-      <w:proofErr w:type="spellEnd"/>
     </w:p>
     <w:p>
       <w:pPr>
@@ -165,61 +136,7 @@
         <w:t>.</w:t>
       </w:r>
       <w:r>
-        <w:t xml:space="preserve"> Since the emergence of the </w:t>
-      </w:r>
-      <w:r>
-        <w:t>b</w:t>
-      </w:r>
-      <w:r>
-        <w:t xml:space="preserve">ig </w:t>
-      </w:r>
-      <w:r>
-        <w:t>d</w:t>
-      </w:r>
-      <w:r>
-        <w:t>ata science, numerous machine learning based techniques and technologies h</w:t>
-      </w:r>
-      <w:r>
-        <w:t xml:space="preserve">ave been proposed and applied to improve human health by solving different computational challenges that we face today. </w:t>
-      </w:r>
-      <w:r>
-        <w:t xml:space="preserve">A less obvious question </w:t>
-      </w:r>
-      <w:r>
-        <w:t>for the researcher that remains to be extensively explored</w:t>
-      </w:r>
-      <w:r>
-        <w:t xml:space="preserve"> is </w:t>
-      </w:r>
-      <w:r>
-        <w:t xml:space="preserve">that </w:t>
-      </w:r>
-      <w:r>
-        <w:t xml:space="preserve">whether </w:t>
-      </w:r>
-      <w:r>
-        <w:t xml:space="preserve">big data science </w:t>
-      </w:r>
-      <w:r>
-        <w:t>can contribute to our understanding of factors leading to death or diseases</w:t>
-      </w:r>
-      <w:r>
-        <w:t xml:space="preserve"> via analysis of multiple-cause mortality data. I</w:t>
-      </w:r>
-      <w:r>
-        <w:t xml:space="preserve">n fact </w:t>
-      </w:r>
-      <w:r>
-        <w:t xml:space="preserve">it is widely believed that </w:t>
-      </w:r>
-      <w:r>
-        <w:t xml:space="preserve">counting the dead is a significant investment to reduce </w:t>
-      </w:r>
-      <w:r>
-        <w:t xml:space="preserve">the </w:t>
-      </w:r>
-      <w:r>
-        <w:t xml:space="preserve">premature mortality </w:t>
+        <w:t xml:space="preserve"> Since the emergence of the big data science, numerous machine learning based techniques and technologies have been proposed and applied to improve human health by solving different computational challenges that we face today. A less obvious question for the researcher that remains to be extensively explored is that whether big data science can contribute to our understanding of factors leading to death or diseases via analysis of multiple-cause mortality data. In fact it is widely believed that counting the dead is a significant investment to reduce the premature mortality </w:t>
       </w:r>
       <w:r>
         <w:fldChar w:fldCharType="begin"/>
@@ -240,13 +157,7 @@
         <w:fldChar w:fldCharType="end"/>
       </w:r>
       <w:r>
-        <w:t xml:space="preserve">. </w:t>
-      </w:r>
-      <w:r>
-        <w:t xml:space="preserve">To this end, </w:t>
-      </w:r>
-      <w:r>
-        <w:t>there has been a number of studies [</w:t>
+        <w:t>. To this end, there has been a number of studies [</w:t>
       </w:r>
       <w:r>
         <w:rPr>
@@ -255,40 +166,7 @@
         <w:t>some references</w:t>
       </w:r>
       <w:r>
-        <w:t xml:space="preserve">] that have proven to offer profound impacts on our understanding of the major causes of death </w:t>
-      </w:r>
-      <w:r>
-        <w:t>from</w:t>
-      </w:r>
-      <w:r>
-        <w:t xml:space="preserve"> statistical analysis of </w:t>
-      </w:r>
-      <w:r>
-        <w:t>death data</w:t>
-      </w:r>
-      <w:r>
-        <w:t xml:space="preserve">. </w:t>
-      </w:r>
-      <w:r>
-        <w:t>In light of that,</w:t>
-      </w:r>
-      <w:r>
-        <w:t xml:space="preserve"> </w:t>
-      </w:r>
-      <w:r>
-        <w:t xml:space="preserve">we were interested to explore what </w:t>
-      </w:r>
-      <w:r>
-        <w:t>big data science</w:t>
-      </w:r>
-      <w:r>
-        <w:t>, and deep learning in particular,</w:t>
-      </w:r>
-      <w:r>
-        <w:t xml:space="preserve"> </w:t>
-      </w:r>
-      <w:r>
-        <w:t xml:space="preserve">can offer by learning hidden complex patterns that are available in the haystack of mortality datasets. </w:t>
+        <w:t xml:space="preserve">] that have proven to offer profound impacts on our understanding of the major causes of death from statistical analysis of death data. In light of that, we were interested to explore what big data science, and deep learning in particular, can offer by learning hidden complex patterns that are available in the haystack of mortality datasets. </w:t>
       </w:r>
     </w:p>
     <w:p>
@@ -296,37 +174,7 @@
         <w:pStyle w:val="BodyText"/>
       </w:pPr>
       <w:r>
-        <w:t xml:space="preserve">Multiple cause of death data </w:t>
-      </w:r>
-      <w:r>
-        <w:t>provides</w:t>
-      </w:r>
-      <w:r>
-        <w:t xml:space="preserve"> a valuable source of </w:t>
-      </w:r>
-      <w:r>
-        <w:t>information</w:t>
-      </w:r>
-      <w:r>
-        <w:t xml:space="preserve"> that can be used </w:t>
-      </w:r>
-      <w:r>
-        <w:t xml:space="preserve">to </w:t>
-      </w:r>
-      <w:r>
-        <w:t xml:space="preserve">analyze death trends in </w:t>
-      </w:r>
-      <w:r>
-        <w:t>chr</w:t>
-      </w:r>
-      <w:r>
-        <w:t>o</w:t>
-      </w:r>
-      <w:r>
-        <w:t>nic</w:t>
-      </w:r>
-      <w:r>
-        <w:t xml:space="preserve"> disease such as HIV </w:t>
+        <w:t xml:space="preserve">Multiple cause of death data provides a valuable source of information that can be used to analyze death trends in chronic disease such as HIV </w:t>
       </w:r>
       <w:r>
         <w:fldChar w:fldCharType="begin"/>
@@ -380,10 +228,7 @@
         <w:fldChar w:fldCharType="end"/>
       </w:r>
       <w:r>
-        <w:t xml:space="preserve"> and</w:t>
-      </w:r>
-      <w:r>
-        <w:t xml:space="preserve"> lung disease </w:t>
+        <w:t xml:space="preserve"> and lung disease </w:t>
       </w:r>
       <w:r>
         <w:fldChar w:fldCharType="begin"/>
@@ -404,10 +249,7 @@
         <w:fldChar w:fldCharType="end"/>
       </w:r>
       <w:r>
-        <w:t>,</w:t>
-      </w:r>
-      <w:r>
-        <w:t xml:space="preserve"> disease diffusion [</w:t>
+        <w:t>, disease diffusion [</w:t>
       </w:r>
       <w:r>
         <w:rPr>
@@ -416,19 +258,7 @@
         <w:t>mention some reference</w:t>
       </w:r>
       <w:r>
-        <w:t>]</w:t>
-      </w:r>
-      <w:r>
-        <w:t xml:space="preserve"> for controlling plague and other epidemics</w:t>
-      </w:r>
-      <w:r>
-        <w:t xml:space="preserve">, </w:t>
-      </w:r>
-      <w:r>
-        <w:t>to provide better understanding of multi-morbid associations between conditions leading to death</w:t>
-      </w:r>
-      <w:r>
-        <w:t xml:space="preserve"> [</w:t>
+        <w:t>] for controlling plague and other epidemics, to provide better understanding of multi-morbid associations between conditions leading to death [</w:t>
       </w:r>
       <w:r>
         <w:rPr>
@@ -437,10 +267,7 @@
         <w:t>reference]</w:t>
       </w:r>
       <w:r>
-        <w:t xml:space="preserve">, </w:t>
-      </w:r>
-      <w:r>
-        <w:t xml:space="preserve"> [</w:t>
+        <w:t>,  [</w:t>
       </w:r>
       <w:r>
         <w:rPr>
@@ -449,10 +276,7 @@
         <w:t>mention other applications and references</w:t>
       </w:r>
       <w:r>
-        <w:t>]</w:t>
-      </w:r>
-      <w:r>
-        <w:t xml:space="preserve">, and to identify problems with the process of coding and recording cause of death information </w:t>
+        <w:t xml:space="preserve">], and to identify problems with the process of coding and recording cause of death information </w:t>
       </w:r>
       <w:r>
         <w:fldChar w:fldCharType="begin"/>
@@ -473,19 +297,7 @@
         <w:fldChar w:fldCharType="end"/>
       </w:r>
       <w:r>
-        <w:t>.</w:t>
-      </w:r>
-      <w:r>
-        <w:t xml:space="preserve"> As such, </w:t>
-      </w:r>
-      <w:r>
-        <w:t>designing advanced analytics pipelines for discovering descriptive</w:t>
-      </w:r>
-      <w:r>
-        <w:t xml:space="preserve"> statistics and trajectories </w:t>
-      </w:r>
-      <w:r>
-        <w:t>is highly [</w:t>
+        <w:t>. As such, designing advanced analytics pipelines for discovering descriptive statistics and trajectories is highly [</w:t>
       </w:r>
       <w:r>
         <w:rPr>
@@ -494,25 +306,7 @@
         <w:t>some verb!</w:t>
       </w:r>
       <w:r>
-        <w:t xml:space="preserve">]. </w:t>
-      </w:r>
-      <w:r>
-        <w:t xml:space="preserve">The sheer amount of available data from recorded death certificate data, makes them suitable for big-data analysis </w:t>
-      </w:r>
-      <w:r>
-        <w:t>techniques but at the same time pose</w:t>
-      </w:r>
-      <w:r>
-        <w:t xml:space="preserve"> </w:t>
-      </w:r>
-      <w:r>
-        <w:t xml:space="preserve">some key </w:t>
-      </w:r>
-      <w:r>
-        <w:t>challenges.</w:t>
-      </w:r>
-      <w:r>
-        <w:t xml:space="preserve"> In particular, the mortality multiple-</w:t>
+        <w:t>]. The sheer amount of available data from recorded death certificate data, makes them suitable for big-data analysis techniques but at the same time pose some key challenges. In particular, the mortality multiple-</w:t>
       </w:r>
       <w:proofErr w:type="gramStart"/>
       <w:r>
@@ -529,19 +323,7 @@
         <w:t>a good reference that describes the reasons for inaccurate entries</w:t>
       </w:r>
       <w:r>
-        <w:t>]</w:t>
-      </w:r>
-      <w:r>
-        <w:t xml:space="preserve">. Moreover, </w:t>
-      </w:r>
-      <w:r>
-        <w:t>the high number of ICD-9/10 mortality codes make analysis of multiple-cause associations even more challenging.</w:t>
-      </w:r>
-      <w:r>
-        <w:t xml:space="preserve"> </w:t>
-      </w:r>
-      <w:r>
-        <w:t>This altogether, calls for advanced techniques for mining in large datasets of unstructured, high dimensional, and noisy environment.</w:t>
+        <w:t>]. Moreover, the high number of ICD-9/10 mortality codes make analysis of multiple-cause associations even more challenging. This altogether, calls for advanced techniques for mining in large datasets of unstructured, high dimensional, and noisy environment.</w:t>
       </w:r>
     </w:p>
     <w:p>
@@ -549,28 +331,7 @@
         <w:pStyle w:val="BodyText"/>
       </w:pPr>
       <w:r>
-        <w:t xml:space="preserve">Despite the importance of the subject, only a handful of researches have </w:t>
-      </w:r>
-      <w:r>
-        <w:t xml:space="preserve">so far </w:t>
-      </w:r>
-      <w:r>
-        <w:t xml:space="preserve">conducted </w:t>
-      </w:r>
-      <w:r>
-        <w:t>studies in which the sought</w:t>
-      </w:r>
-      <w:r>
-        <w:t xml:space="preserve"> to relate multiple causes of death to other factors. These studies are often restricted to </w:t>
-      </w:r>
-      <w:r>
-        <w:t xml:space="preserve">classical statistical </w:t>
-      </w:r>
-      <w:r>
-        <w:t xml:space="preserve">methods that </w:t>
-      </w:r>
-      <w:r>
-        <w:t xml:space="preserve">can be put into four categories </w:t>
+        <w:t xml:space="preserve">Despite the importance of the subject, only a handful of researches have so far conducted studies in which the sought to relate multiple causes of death to other factors. These studies are often restricted to classical statistical methods that can be put into four categories </w:t>
       </w:r>
       <w:r>
         <w:fldChar w:fldCharType="begin"/>
@@ -591,28 +352,7 @@
         <w:fldChar w:fldCharType="end"/>
       </w:r>
       <w:r>
-        <w:t xml:space="preserve">: 1) Univariate measures, consisting of counts and frequencies, 2) cross-tabular measures, </w:t>
-      </w:r>
-      <w:r>
-        <w:t xml:space="preserve">which incorporate variables that identify the roles (e.g. contributory, non-contributory, complication and underlying) associated with </w:t>
-      </w:r>
-      <w:r>
-        <w:t>multiple death causes, 3) measures of association</w:t>
-      </w:r>
-      <w:r>
-        <w:t>,</w:t>
-      </w:r>
-      <w:r>
-        <w:t xml:space="preserve"> </w:t>
-      </w:r>
-      <w:r>
-        <w:t>in which some measure of multiple mentions of a cause is related to some measure of m</w:t>
-      </w:r>
-      <w:r>
-        <w:t>entions of the underlying cause; and finally, 4) derived measures, where univariate measures such as multiple-cause rates are integrated to build higher order models.</w:t>
-      </w:r>
-      <w:r>
-        <w:t xml:space="preserve"> </w:t>
+        <w:t xml:space="preserve">: 1) Univariate measures, consisting of counts and frequencies, 2) cross-tabular measures, which incorporate variables that identify the roles (e.g. contributory, non-contributory, complication and underlying) associated with multiple death causes, 3) measures of association, in which some measure of multiple mentions of a cause is related to some measure of mentions of the underlying cause; and finally, 4) derived measures, where univariate measures such as multiple-cause rates are integrated to build higher order models. </w:t>
       </w:r>
     </w:p>
     <w:p>
@@ -620,73 +360,7 @@
         <w:pStyle w:val="BodyText"/>
       </w:pPr>
       <w:r>
-        <w:t xml:space="preserve">In this study, we present an </w:t>
-      </w:r>
-      <w:r>
-        <w:t xml:space="preserve">exploratory analysis </w:t>
-      </w:r>
-      <w:r>
-        <w:t xml:space="preserve">that is well positioned in a </w:t>
-      </w:r>
-      <w:r>
-        <w:t>fifth group</w:t>
-      </w:r>
-      <w:r>
-        <w:t>,</w:t>
-      </w:r>
-      <w:r>
-        <w:t xml:space="preserve"> </w:t>
-      </w:r>
-      <w:r>
-        <w:t xml:space="preserve">by </w:t>
-      </w:r>
-      <w:r>
-        <w:t>build</w:t>
-      </w:r>
-      <w:r>
-        <w:t>ing</w:t>
-      </w:r>
-      <w:r>
-        <w:t xml:space="preserve"> upon </w:t>
-      </w:r>
-      <w:r>
-        <w:t>both the third and the fourth categories</w:t>
-      </w:r>
-      <w:r>
-        <w:t xml:space="preserve"> </w:t>
-      </w:r>
-      <w:r>
-        <w:t>above, and utilizing advanced machine learning approaches.</w:t>
-      </w:r>
-      <w:r>
-        <w:t xml:space="preserve"> </w:t>
-      </w:r>
-      <w:r>
-        <w:t xml:space="preserve">Specifically, we propose two different categories models, namely, shallow learners to learn mono/bi-gram features derived from the multiple-cause data which we trained over Hadoop using the </w:t>
-      </w:r>
-      <w:r>
-        <w:t xml:space="preserve">MapReduce programming model as well as a deep recurrent neural network that learns the dynamics of the </w:t>
-      </w:r>
-      <w:r>
-        <w:t xml:space="preserve">morbidity chains </w:t>
-      </w:r>
-      <w:r>
-        <w:t xml:space="preserve">efficiently. </w:t>
-      </w:r>
-      <w:r>
-        <w:t>The rest of the paper is organized as follows. In section II we detail the describe the data format as well as the challenges that we face when dealing with it. Then we detail the shallow learners that we train over the Hadoop framework. We also present our deep model in the same section and our motivation to resort to deep</w:t>
-      </w:r>
-      <w:r>
-        <w:t xml:space="preserve"> </w:t>
-      </w:r>
-      <w:r>
-        <w:t>learning.</w:t>
-      </w:r>
-      <w:r>
-        <w:t xml:space="preserve"> Next, in section III, we compare and contrast the aforementioned models through different experiments and show that our deep model can model the data more efficiently and finally in section IV, we </w:t>
-      </w:r>
-      <w:r>
-        <w:t>conclude the paper and shed light on future directions we would like to pursue.</w:t>
+        <w:t>In this study, we present an exploratory analysis that is well positioned in a fifth group, by building upon both the third and the fourth categories above, and utilizing advanced machine learning approaches. Specifically, we propose two different categories models, namely, shallow learners to learn mono/bi-gram features derived from the multiple-cause data which we trained over Hadoop using the MapReduce programming model as well as a deep recurrent neural network that learns the dynamics of the morbidity chains efficiently. The rest of the paper is organized as follows. In section II we detail the describe the data format as well as the challenges that we face when dealing with it. Then we detail the shallow learners that we train over the Hadoop framework. We also present our deep model in the same section and our motivation to resort to deep learning. Next, in section III, we compare and contrast the aforementioned models through different experiments and show that our deep model can model the data more efficiently and finally in section IV, we conclude the paper and shed light on future directions we would like to pursue.</w:t>
       </w:r>
     </w:p>
     <w:p>
@@ -700,27 +374,14 @@
         <w:spacing w:before="120" w:after="120"/>
       </w:pPr>
       <w:r>
-        <w:t xml:space="preserve">Materials and </w:t>
-      </w:r>
-      <w:r>
-        <w:t>Methods</w:t>
-      </w:r>
-    </w:p>
-    <w:p>
-      <w:proofErr w:type="spellStart"/>
-      <w:r>
-        <w:t>xxxx</w:t>
-      </w:r>
-      <w:proofErr w:type="spellEnd"/>
+        <w:lastRenderedPageBreak/>
+        <w:t>Materials and Methods</w:t>
+      </w:r>
     </w:p>
     <w:p>
       <w:pPr>
         <w:pStyle w:val="Heading2"/>
         <w:keepLines/>
-        <w:numPr>
-          <w:ilvl w:val="1"/>
-          <w:numId w:val="1"/>
-        </w:numPr>
         <w:tabs>
           <w:tab w:val="num" w:pos="360"/>
         </w:tabs>
@@ -729,7 +390,6 @@
         <w:ind w:left="288" w:hanging="288"/>
       </w:pPr>
       <w:r>
-        <w:lastRenderedPageBreak/>
         <w:t>Data source</w:t>
       </w:r>
     </w:p>
@@ -738,19 +398,7 @@
         <w:pStyle w:val="BodyText"/>
       </w:pPr>
       <w:r>
-        <w:t xml:space="preserve">We used </w:t>
-      </w:r>
-      <w:r>
-        <w:t xml:space="preserve">mortality </w:t>
-      </w:r>
-      <w:r>
-        <w:t xml:space="preserve">data published by the United States National Center for Health Statistics </w:t>
-      </w:r>
-      <w:r>
-        <w:t xml:space="preserve">(NCHS) </w:t>
-      </w:r>
-      <w:r>
-        <w:t>[</w:t>
+        <w:t>We used mortality data published by the United States National Center for Health Statistics (NCHS) [</w:t>
       </w:r>
       <w:r>
         <w:rPr>
@@ -759,13 +407,7 @@
         <w:t>put a reference</w:t>
       </w:r>
       <w:r>
-        <w:t xml:space="preserve">] </w:t>
-      </w:r>
-      <w:r>
-        <w:t>which is available to public.</w:t>
-      </w:r>
-      <w:r>
-        <w:t xml:space="preserve"> Specifically, we used the 2015 reported </w:t>
+        <w:t xml:space="preserve">] which is available to public. Specifically, we used the 2015 reported </w:t>
       </w:r>
     </w:p>
     <w:p>
@@ -780,18 +422,26 @@
         <mc:AlternateContent>
           <mc:Choice Requires="wps">
             <w:drawing>
-              <wp:anchor distT="45720" distB="45720" distL="114300" distR="114300" simplePos="0" relativeHeight="251661824" behindDoc="0" locked="0" layoutInCell="1" allowOverlap="1" wp14:anchorId="599033B6" wp14:editId="0C1CA35D">
+              <wp:anchor distT="0" distB="0" distL="114300" distR="114300" simplePos="0" relativeHeight="251651584" behindDoc="1" locked="0" layoutInCell="1" allowOverlap="1" wp14:anchorId="0FADDBCB" wp14:editId="1BD5AB14">
                 <wp:simplePos x="0" y="0"/>
-                <wp:positionH relativeFrom="column">
-                  <wp:posOffset>-10795</wp:posOffset>
+                <wp:positionH relativeFrom="margin">
+                  <wp:posOffset>3441690</wp:posOffset>
                 </wp:positionH>
                 <wp:positionV relativeFrom="paragraph">
-                  <wp:posOffset>2988945</wp:posOffset>
+                  <wp:posOffset>1361848</wp:posOffset>
                 </wp:positionV>
-                <wp:extent cx="3213735" cy="1521460"/>
-                <wp:effectExtent l="0" t="0" r="24765" b="21590"/>
-                <wp:wrapSquare wrapText="bothSides"/>
-                <wp:docPr id="217" name="文本框 2"/>
+                <wp:extent cx="2838450" cy="2122170"/>
+                <wp:effectExtent l="0" t="0" r="19050" b="11430"/>
+                <wp:wrapTight wrapText="bothSides">
+                  <wp:wrapPolygon edited="0">
+                    <wp:start x="0" y="0"/>
+                    <wp:lineTo x="0" y="21522"/>
+                    <wp:lineTo x="21600" y="21522"/>
+                    <wp:lineTo x="21600" y="0"/>
+                    <wp:lineTo x="0" y="0"/>
+                  </wp:wrapPolygon>
+                </wp:wrapTight>
+                <wp:docPr id="3" name="Text Box 8"/>
                 <wp:cNvGraphicFramePr>
                   <a:graphicFrameLocks xmlns:a="http://schemas.openxmlformats.org/drawingml/2006/main"/>
                 </wp:cNvGraphicFramePr>
@@ -804,7 +454,7 @@
                       <wps:spPr bwMode="auto">
                         <a:xfrm>
                           <a:off x="0" y="0"/>
-                          <a:ext cx="3213735" cy="1521460"/>
+                          <a:ext cx="2838450" cy="2122170"/>
                         </a:xfrm>
                         <a:prstGeom prst="rect">
                           <a:avLst/>
@@ -825,11 +475,10 @@
                         <w:txbxContent>
                           <w:p>
                             <w:pPr>
-                              <w:pStyle w:val="figurecaption0"/>
-                              <w:tabs>
-                                <w:tab w:val="num" w:pos="720"/>
-                              </w:tabs>
+                              <w:pStyle w:val="figurecaption"/>
                             </w:pPr>
+                            <w:bookmarkStart w:id="0" w:name="_Ref474952981"/>
+                            <w:bookmarkStart w:id="1" w:name="_Ref474952889"/>
                             <w:r>
                               <w:t xml:space="preserve">Figure </w:t>
                             </w:r>
@@ -843,13 +492,270 @@
                               <w:fldChar w:fldCharType="separate"/>
                             </w:r>
                             <w:r>
-                              <w:t>1</w:t>
+                              <w:t>2</w:t>
                             </w:r>
                             <w:r>
                               <w:fldChar w:fldCharType="end"/>
                             </w:r>
+                            <w:bookmarkEnd w:id="0"/>
                             <w:r>
-                              <w:t>: An example of cause-of-death certification</w:t>
+                              <w:t xml:space="preserve">: </w:t>
+                            </w:r>
+                            <w:r>
+                              <w:t xml:space="preserve"> Internal Design of an LSTM Module</w:t>
+                            </w:r>
+                            <w:bookmarkEnd w:id="1"/>
+                          </w:p>
+                          <w:p>
+                            <w:pPr>
+                              <w:pStyle w:val="figurecaption"/>
+                              <w:keepNext/>
+                              <w:numPr>
+                                <w:ilvl w:val="0"/>
+                                <w:numId w:val="0"/>
+                              </w:numPr>
+                            </w:pPr>
+                            <w:r>
+                              <w:rPr>
+                                <w:lang w:eastAsia="zh-TW"/>
+                              </w:rPr>
+                              <w:drawing>
+                                <wp:inline distT="0" distB="0" distL="0" distR="0" wp14:anchorId="7E4FE5AF" wp14:editId="5A2B75CA">
+                                  <wp:extent cx="2634018" cy="1713459"/>
+                                  <wp:effectExtent l="0" t="0" r="0" b="1270"/>
+                                  <wp:docPr id="5" name="Picture 5"/>
+                                  <wp:cNvGraphicFramePr>
+                                    <a:graphicFrameLocks xmlns:a="http://schemas.openxmlformats.org/drawingml/2006/main" noChangeAspect="1"/>
+                                  </wp:cNvGraphicFramePr>
+                                  <a:graphic xmlns:a="http://schemas.openxmlformats.org/drawingml/2006/main">
+                                    <a:graphicData uri="http://schemas.openxmlformats.org/drawingml/2006/picture">
+                                      <pic:pic xmlns:pic="http://schemas.openxmlformats.org/drawingml/2006/picture">
+                                        <pic:nvPicPr>
+                                          <pic:cNvPr id="0" name="Picture 1"/>
+                                          <pic:cNvPicPr>
+                                            <a:picLocks noChangeAspect="1" noChangeArrowheads="1"/>
+                                          </pic:cNvPicPr>
+                                        </pic:nvPicPr>
+                                        <pic:blipFill>
+                                          <a:blip r:embed="rId8">
+                                            <a:extLst>
+                                              <a:ext uri="{28A0092B-C50C-407E-A947-70E740481C1C}">
+                                                <a14:useLocalDpi xmlns:a14="http://schemas.microsoft.com/office/drawing/2010/main" val="0"/>
+                                              </a:ext>
+                                            </a:extLst>
+                                          </a:blip>
+                                          <a:srcRect/>
+                                          <a:stretch>
+                                            <a:fillRect/>
+                                          </a:stretch>
+                                        </pic:blipFill>
+                                        <pic:spPr bwMode="auto">
+                                          <a:xfrm>
+                                            <a:off x="0" y="0"/>
+                                            <a:ext cx="2652019" cy="1725169"/>
+                                          </a:xfrm>
+                                          <a:prstGeom prst="rect">
+                                            <a:avLst/>
+                                          </a:prstGeom>
+                                          <a:noFill/>
+                                          <a:ln>
+                                            <a:noFill/>
+                                          </a:ln>
+                                        </pic:spPr>
+                                      </pic:pic>
+                                    </a:graphicData>
+                                  </a:graphic>
+                                </wp:inline>
+                              </w:drawing>
+                            </w:r>
+                          </w:p>
+                        </w:txbxContent>
+                      </wps:txbx>
+                      <wps:bodyPr rot="0" vert="horz" wrap="square" lIns="91440" tIns="45720" rIns="91440" bIns="45720" anchor="t" anchorCtr="0" upright="1">
+                        <a:noAutofit/>
+                      </wps:bodyPr>
+                    </wps:wsp>
+                  </a:graphicData>
+                </a:graphic>
+                <wp14:sizeRelH relativeFrom="page">
+                  <wp14:pctWidth>0</wp14:pctWidth>
+                </wp14:sizeRelH>
+                <wp14:sizeRelV relativeFrom="page">
+                  <wp14:pctHeight>0</wp14:pctHeight>
+                </wp14:sizeRelV>
+              </wp:anchor>
+            </w:drawing>
+          </mc:Choice>
+          <mc:Fallback>
+            <w:pict>
+              <v:shapetype w14:anchorId="0FADDBCB" id="_x0000_t202" coordsize="21600,21600" o:spt="202" path="m,l,21600r21600,l21600,xe">
+                <v:stroke joinstyle="miter"/>
+                <v:path gradientshapeok="t" o:connecttype="rect"/>
+              </v:shapetype>
+              <v:shape id="Text Box 8" o:spid="_x0000_s1026" type="#_x0000_t202" style="position:absolute;left:0;text-align:left;margin-left:271pt;margin-top:107.25pt;width:223.5pt;height:167.1pt;z-index:-251664896;visibility:visible;mso-wrap-style:square;mso-width-percent:0;mso-height-percent:0;mso-wrap-distance-left:9pt;mso-wrap-distance-top:0;mso-wrap-distance-right:9pt;mso-wrap-distance-bottom:0;mso-position-horizontal:absolute;mso-position-horizontal-relative:margin;mso-position-vertical:absolute;mso-position-vertical-relative:text;mso-width-percent:0;mso-height-percent:0;mso-width-relative:page;mso-height-relative:page;v-text-anchor:top" o:gfxdata="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">
+                <v:textbox>
+                  <w:txbxContent>
+                    <w:p>
+                      <w:pPr>
+                        <w:pStyle w:val="figurecaption"/>
+                      </w:pPr>
+                      <w:bookmarkStart w:id="2" w:name="_Ref474952981"/>
+                      <w:bookmarkStart w:id="3" w:name="_Ref474952889"/>
+                      <w:r>
+                        <w:t xml:space="preserve">Figure </w:t>
+                      </w:r>
+                      <w:r>
+                        <w:fldChar w:fldCharType="begin"/>
+                      </w:r>
+                      <w:r>
+                        <w:instrText xml:space="preserve"> SEQ Figure \* ARABIC </w:instrText>
+                      </w:r>
+                      <w:r>
+                        <w:fldChar w:fldCharType="separate"/>
+                      </w:r>
+                      <w:r>
+                        <w:t>2</w:t>
+                      </w:r>
+                      <w:r>
+                        <w:fldChar w:fldCharType="end"/>
+                      </w:r>
+                      <w:bookmarkEnd w:id="2"/>
+                      <w:r>
+                        <w:t xml:space="preserve">: </w:t>
+                      </w:r>
+                      <w:r>
+                        <w:t xml:space="preserve"> Internal Design of an LSTM Module</w:t>
+                      </w:r>
+                      <w:bookmarkEnd w:id="3"/>
+                    </w:p>
+                    <w:p>
+                      <w:pPr>
+                        <w:pStyle w:val="figurecaption"/>
+                        <w:keepNext/>
+                        <w:numPr>
+                          <w:ilvl w:val="0"/>
+                          <w:numId w:val="0"/>
+                        </w:numPr>
+                      </w:pPr>
+                      <w:r>
+                        <w:rPr>
+                          <w:lang w:eastAsia="zh-TW"/>
+                        </w:rPr>
+                        <w:drawing>
+                          <wp:inline distT="0" distB="0" distL="0" distR="0" wp14:anchorId="7E4FE5AF" wp14:editId="5A2B75CA">
+                            <wp:extent cx="2634018" cy="1713459"/>
+                            <wp:effectExtent l="0" t="0" r="0" b="1270"/>
+                            <wp:docPr id="5" name="Picture 5"/>
+                            <wp:cNvGraphicFramePr>
+                              <a:graphicFrameLocks xmlns:a="http://schemas.openxmlformats.org/drawingml/2006/main" noChangeAspect="1"/>
+                            </wp:cNvGraphicFramePr>
+                            <a:graphic xmlns:a="http://schemas.openxmlformats.org/drawingml/2006/main">
+                              <a:graphicData uri="http://schemas.openxmlformats.org/drawingml/2006/picture">
+                                <pic:pic xmlns:pic="http://schemas.openxmlformats.org/drawingml/2006/picture">
+                                  <pic:nvPicPr>
+                                    <pic:cNvPr id="0" name="Picture 1"/>
+                                    <pic:cNvPicPr>
+                                      <a:picLocks noChangeAspect="1" noChangeArrowheads="1"/>
+                                    </pic:cNvPicPr>
+                                  </pic:nvPicPr>
+                                  <pic:blipFill>
+                                    <a:blip r:embed="rId8">
+                                      <a:extLst>
+                                        <a:ext uri="{28A0092B-C50C-407E-A947-70E740481C1C}">
+                                          <a14:useLocalDpi xmlns:a14="http://schemas.microsoft.com/office/drawing/2010/main" val="0"/>
+                                        </a:ext>
+                                      </a:extLst>
+                                    </a:blip>
+                                    <a:srcRect/>
+                                    <a:stretch>
+                                      <a:fillRect/>
+                                    </a:stretch>
+                                  </pic:blipFill>
+                                  <pic:spPr bwMode="auto">
+                                    <a:xfrm>
+                                      <a:off x="0" y="0"/>
+                                      <a:ext cx="2652019" cy="1725169"/>
+                                    </a:xfrm>
+                                    <a:prstGeom prst="rect">
+                                      <a:avLst/>
+                                    </a:prstGeom>
+                                    <a:noFill/>
+                                    <a:ln>
+                                      <a:noFill/>
+                                    </a:ln>
+                                  </pic:spPr>
+                                </pic:pic>
+                              </a:graphicData>
+                            </a:graphic>
+                          </wp:inline>
+                        </w:drawing>
+                      </w:r>
+                    </w:p>
+                  </w:txbxContent>
+                </v:textbox>
+                <w10:wrap type="tight" anchorx="margin"/>
+              </v:shape>
+            </w:pict>
+          </mc:Fallback>
+        </mc:AlternateContent>
+      </w:r>
+      <w:r>
+        <w:rPr>
+          <w:noProof/>
+          <w:lang w:eastAsia="zh-TW"/>
+        </w:rPr>
+        <mc:AlternateContent>
+          <mc:Choice Requires="wps">
+            <w:drawing>
+              <wp:anchor distT="45720" distB="45720" distL="114300" distR="114300" simplePos="0" relativeHeight="251666944" behindDoc="0" locked="0" layoutInCell="1" allowOverlap="1" wp14:anchorId="4156CA70" wp14:editId="39A0EF40">
+                <wp:simplePos x="0" y="0"/>
+                <wp:positionH relativeFrom="column">
+                  <wp:posOffset>-3810</wp:posOffset>
+                </wp:positionH>
+                <wp:positionV relativeFrom="paragraph">
+                  <wp:posOffset>2966085</wp:posOffset>
+                </wp:positionV>
+                <wp:extent cx="3083560" cy="1534795"/>
+                <wp:effectExtent l="0" t="0" r="21590" b="27305"/>
+                <wp:wrapSquare wrapText="bothSides"/>
+                <wp:docPr id="217" name="文本框 2"/>
+                <wp:cNvGraphicFramePr>
+                  <a:graphicFrameLocks xmlns:a="http://schemas.openxmlformats.org/drawingml/2006/main"/>
+                </wp:cNvGraphicFramePr>
+                <a:graphic xmlns:a="http://schemas.openxmlformats.org/drawingml/2006/main">
+                  <a:graphicData uri="http://schemas.microsoft.com/office/word/2010/wordprocessingShape">
+                    <wps:wsp>
+                      <wps:cNvSpPr txBox="1">
+                        <a:spLocks noChangeArrowheads="1"/>
+                      </wps:cNvSpPr>
+                      <wps:spPr bwMode="auto">
+                        <a:xfrm>
+                          <a:off x="0" y="0"/>
+                          <a:ext cx="3083560" cy="1534795"/>
+                        </a:xfrm>
+                        <a:prstGeom prst="rect">
+                          <a:avLst/>
+                        </a:prstGeom>
+                        <a:solidFill>
+                          <a:srgbClr val="FFFFFF"/>
+                        </a:solidFill>
+                        <a:ln w="9525">
+                          <a:solidFill>
+                            <a:srgbClr val="000000"/>
+                          </a:solidFill>
+                          <a:miter lim="800000"/>
+                          <a:headEnd/>
+                          <a:tailEnd/>
+                        </a:ln>
+                      </wps:spPr>
+                      <wps:txbx>
+                        <w:txbxContent>
+                          <w:p>
+                            <w:pPr>
+                              <w:pStyle w:val="figurecaption"/>
+                            </w:pPr>
+                            <w:r>
+                              <w:t>An example of cause-of-death certification</w:t>
                             </w:r>
                             <w:r>
                               <w:t xml:space="preserve"> </w:t>
@@ -883,9 +789,9 @@
                                 <w:lang w:eastAsia="zh-TW"/>
                               </w:rPr>
                               <w:drawing>
-                                <wp:inline distT="0" distB="0" distL="0" distR="0" wp14:anchorId="698C1A3B" wp14:editId="3ED74391">
-                                  <wp:extent cx="3022600" cy="1145694"/>
-                                  <wp:effectExtent l="0" t="0" r="6350" b="0"/>
+                                <wp:inline distT="0" distB="0" distL="0" distR="0" wp14:anchorId="3028629E" wp14:editId="185C0A3D">
+                                  <wp:extent cx="2914177" cy="1104597"/>
+                                  <wp:effectExtent l="0" t="0" r="635" b="635"/>
                                   <wp:docPr id="2" name="图片 2"/>
                                   <wp:cNvGraphicFramePr>
                                     <a:graphicFrameLocks xmlns:a="http://schemas.openxmlformats.org/drawingml/2006/main" noChangeAspect="1"/>
@@ -898,7 +804,7 @@
                                           <pic:cNvPicPr/>
                                         </pic:nvPicPr>
                                         <pic:blipFill>
-                                          <a:blip r:embed="rId8">
+                                          <a:blip r:embed="rId9">
                                             <a:extLst>
                                               <a:ext uri="{28A0092B-C50C-407E-A947-70E740481C1C}">
                                                 <a14:useLocalDpi xmlns:a14="http://schemas.microsoft.com/office/drawing/2010/main" val="0"/>
@@ -912,7 +818,7 @@
                                         <pic:spPr>
                                           <a:xfrm>
                                             <a:off x="0" y="0"/>
-                                            <a:ext cx="3116613" cy="1181329"/>
+                                            <a:ext cx="3063535" cy="1161210"/>
                                           </a:xfrm>
                                           <a:prstGeom prst="rect">
                                             <a:avLst/>
@@ -945,40 +851,15 @@
           </mc:Choice>
           <mc:Fallback>
             <w:pict>
-              <v:shapetype w14:anchorId="599033B6" id="_x0000_t202" coordsize="21600,21600" o:spt="202" path="m,l,21600r21600,l21600,xe">
-                <v:stroke joinstyle="miter"/>
-                <v:path gradientshapeok="t" o:connecttype="rect"/>
-              </v:shapetype>
-              <v:shape id="文本框 2" o:spid="_x0000_s1026" type="#_x0000_t202" style="position:absolute;left:0;text-align:left;margin-left:-.85pt;margin-top:235.35pt;width:253.05pt;height:119.8pt;z-index:251661824;visibility:visible;mso-wrap-style:square;mso-width-percent:0;mso-height-percent:0;mso-wrap-distance-left:9pt;mso-wrap-distance-top:3.6pt;mso-wrap-distance-right:9pt;mso-wrap-distance-bottom:3.6pt;mso-position-horizontal:absolute;mso-position-horizontal-relative:text;mso-position-vertical:absolute;mso-position-vertical-relative:text;mso-width-percent:0;mso-height-percent:0;mso-width-relative:margin;mso-height-relative:margin;v-text-anchor:top" o:gfxdata="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">
+              <v:shape w14:anchorId="4156CA70" id="文本框 2" o:spid="_x0000_s1027" type="#_x0000_t202" style="position:absolute;left:0;text-align:left;margin-left:-.3pt;margin-top:233.55pt;width:242.8pt;height:120.85pt;z-index:251666944;visibility:visible;mso-wrap-style:square;mso-width-percent:0;mso-height-percent:0;mso-wrap-distance-left:9pt;mso-wrap-distance-top:3.6pt;mso-wrap-distance-right:9pt;mso-wrap-distance-bottom:3.6pt;mso-position-horizontal:absolute;mso-position-horizontal-relative:text;mso-position-vertical:absolute;mso-position-vertical-relative:text;mso-width-percent:0;mso-height-percent:0;mso-width-relative:margin;mso-height-relative:margin;v-text-anchor:top" o:gfxdata="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">
                 <v:textbox>
                   <w:txbxContent>
                     <w:p>
                       <w:pPr>
-                        <w:pStyle w:val="figurecaption0"/>
-                        <w:tabs>
-                          <w:tab w:val="num" w:pos="720"/>
-                        </w:tabs>
+                        <w:pStyle w:val="figurecaption"/>
                       </w:pPr>
                       <w:r>
-                        <w:t xml:space="preserve">Figure </w:t>
-                      </w:r>
-                      <w:r>
-                        <w:fldChar w:fldCharType="begin"/>
-                      </w:r>
-                      <w:r>
-                        <w:instrText xml:space="preserve"> SEQ Figure \* ARABIC </w:instrText>
-                      </w:r>
-                      <w:r>
-                        <w:fldChar w:fldCharType="separate"/>
-                      </w:r>
-                      <w:r>
-                        <w:t>1</w:t>
-                      </w:r>
-                      <w:r>
-                        <w:fldChar w:fldCharType="end"/>
-                      </w:r>
-                      <w:r>
-                        <w:t>: An example of cause-of-death certification</w:t>
+                        <w:t>An example of cause-of-death certification</w:t>
                       </w:r>
                       <w:r>
                         <w:t xml:space="preserve"> </w:t>
@@ -1012,9 +893,9 @@
                           <w:lang w:eastAsia="zh-TW"/>
                         </w:rPr>
                         <w:drawing>
-                          <wp:inline distT="0" distB="0" distL="0" distR="0" wp14:anchorId="698C1A3B" wp14:editId="3ED74391">
-                            <wp:extent cx="3022600" cy="1145694"/>
-                            <wp:effectExtent l="0" t="0" r="6350" b="0"/>
+                          <wp:inline distT="0" distB="0" distL="0" distR="0" wp14:anchorId="3028629E" wp14:editId="185C0A3D">
+                            <wp:extent cx="2914177" cy="1104597"/>
+                            <wp:effectExtent l="0" t="0" r="635" b="635"/>
                             <wp:docPr id="2" name="图片 2"/>
                             <wp:cNvGraphicFramePr>
                               <a:graphicFrameLocks xmlns:a="http://schemas.openxmlformats.org/drawingml/2006/main" noChangeAspect="1"/>
@@ -1027,7 +908,7 @@
                                     <pic:cNvPicPr/>
                                   </pic:nvPicPr>
                                   <pic:blipFill>
-                                    <a:blip r:embed="rId8">
+                                    <a:blip r:embed="rId9">
                                       <a:extLst>
                                         <a:ext uri="{28A0092B-C50C-407E-A947-70E740481C1C}">
                                           <a14:useLocalDpi xmlns:a14="http://schemas.microsoft.com/office/drawing/2010/main" val="0"/>
@@ -1041,7 +922,7 @@
                                   <pic:spPr>
                                     <a:xfrm>
                                       <a:off x="0" y="0"/>
-                                      <a:ext cx="3116613" cy="1181329"/>
+                                      <a:ext cx="3063535" cy="1161210"/>
                                     </a:xfrm>
                                     <a:prstGeom prst="rect">
                                       <a:avLst/>
@@ -1064,7 +945,12 @@
         </mc:AlternateContent>
       </w:r>
       <w:r>
-        <w:t xml:space="preserve">We briefly introduce the typical process of completing a death certificate here. Civil registration systems collects death information of individuals in the form of a death certificate, the standard format of which is designed by the World Health Organization (WHO) </w:t>
+        <w:t>We briefly introduce the typical process of completing a death certificate here. Civil registration systems collects death information of individuals in the form of a de</w:t>
+      </w:r>
+      <w:bookmarkStart w:id="4" w:name="_GoBack"/>
+      <w:bookmarkEnd w:id="4"/>
+      <w:r>
+        <w:t xml:space="preserve">ath certificate, the standard format of which is designed by the World Health Organization (WHO) </w:t>
       </w:r>
       <w:r>
         <w:fldChar w:fldCharType="begin"/>
@@ -1108,11 +994,6 @@
       <w:r>
         <w:t>.</w:t>
       </w:r>
-    </w:p>
-    <w:p>
-      <w:pPr>
-        <w:jc w:val="both"/>
-      </w:pPr>
     </w:p>
     <w:p>
       <w:pPr>
@@ -1131,10 +1012,6 @@
       <w:pPr>
         <w:pStyle w:val="Heading2"/>
         <w:keepLines/>
-        <w:numPr>
-          <w:ilvl w:val="1"/>
-          <w:numId w:val="1"/>
-        </w:numPr>
         <w:tabs>
           <w:tab w:val="num" w:pos="360"/>
         </w:tabs>
@@ -1143,13 +1020,7 @@
         <w:ind w:left="288" w:hanging="288"/>
       </w:pPr>
       <w:r>
-        <w:t>Using n</w:t>
-      </w:r>
-      <w:r>
-        <w:t xml:space="preserve">-Gram </w:t>
-      </w:r>
-      <w:r>
-        <w:t>Models to Learn [</w:t>
+        <w:t>Using n-Gram Models to Learn [</w:t>
       </w:r>
       <w:r>
         <w:rPr>
@@ -1330,10 +1201,7 @@
         <w:fldChar w:fldCharType="end"/>
       </w:r>
       <w:r>
-        <w:t xml:space="preserve">. The n of n-gram can be any positive integers, where we generate </w:t>
-      </w:r>
-      <w:r>
-        <w:t>unigrams if we choose n to be one, and bigrams if we choose n to be two. Longer n-grams are able to encode more context information. Since the majority of conditions on death certificates follow sequential order, we can construct n-grams as features from death certificates.</w:t>
+        <w:t>. The n of n-gram can be any positive integers, where we generate unigrams if we choose n to be one, and bigrams if we choose n to be two. Longer n-grams are able to encode more context information. Since the majority of conditions on death certificates follow sequential order, we can construct n-grams as features from death certificates.</w:t>
       </w:r>
     </w:p>
     <w:p>
@@ -1370,7 +1238,10 @@
         <w:t>matrix, where M is the number of samples</w:t>
       </w:r>
       <w:r>
-        <w:t xml:space="preserve">. Each row of the matrix denotes a sample death certificate characterized by the counts of chosen K n-grams. For our data, we prepare three sets of features. We construct the first set of features with all unigrams, the second set with top 5,000 bigrams, and the third set using the top 10,000 frequent unigrams and bigrams. After constructing the features, we will feed them into k nearest neighbors </w:t>
+        <w:t xml:space="preserve">. Each row of the matrix denotes a sample death certificate characterized by the counts of chosen K n-grams. For our data, we prepare three sets of features. We construct the first set of features with all unigrams, the second set with top 5,000 bigrams, and the third </w:t>
+      </w:r>
+      <w:r>
+        <w:t xml:space="preserve">set using the top 10,000 frequent unigrams and bigrams. After constructing the features, we will feed them into k nearest neighbors </w:t>
       </w:r>
       <w:r>
         <w:fldChar w:fldCharType="begin"/>
@@ -1423,16 +1294,8 @@
         <w:autoSpaceDN/>
       </w:pPr>
       <w:r>
-        <w:t>B.</w:t>
-      </w:r>
-      <w:r>
-        <w:tab/>
-      </w:r>
-      <w:proofErr w:type="spellStart"/>
-      <w:r>
-        <w:t>DeepDeath</w:t>
-      </w:r>
-      <w:proofErr w:type="spellEnd"/>
+        <w:t>Deep Recurrent Neural Networks</w:t>
+      </w:r>
     </w:p>
     <w:p>
       <w:pPr>
@@ -1562,19 +1425,7 @@
         <w:t>its success in improving the previously recorded state-of-the-art performance measures</w:t>
       </w:r>
       <w:r>
-        <w:t>.</w:t>
-      </w:r>
-      <w:r>
-        <w:t xml:space="preserve"> </w:t>
-      </w:r>
-      <w:r>
-        <w:t>Deep learn is now becoming an indispensable part of any wining model in today’s complex computational challenges.</w:t>
-      </w:r>
-      <w:r>
-        <w:t xml:space="preserve"> Recurrent neural networks, and long short-term memory networks</w:t>
-      </w:r>
-      <w:r>
-        <w:t xml:space="preserve"> </w:t>
+        <w:t xml:space="preserve">. Deep learn is now becoming an indispensable part of any wining model in today’s complex computational challenges. Recurrent neural networks, and long short-term memory networks </w:t>
       </w:r>
       <w:r>
         <w:fldChar w:fldCharType="begin"/>
@@ -1595,325 +1446,23 @@
         <w:fldChar w:fldCharType="end"/>
       </w:r>
       <w:r>
-        <w:t>,</w:t>
-      </w:r>
-      <w:r>
-        <w:t xml:space="preserve"> in particular, are an important class of deep architectures that are able to capture the temporal dynamics sequential </w:t>
-      </w:r>
-      <w:r>
-        <w:t>data and as such, they fit the task of learning the time ordered chain of morbidity events that eventually lead to death.</w:t>
-      </w:r>
-      <w:r>
-        <w:t xml:space="preserve"> These models have recently got a significant attention from the researchers due to more powerful hardware, such as graphics processing units (GPUs)</w:t>
-      </w:r>
-      <w:r>
-        <w:t>, due to their massively parallel architecture that makes learning on large sequential datasets (such as NCHS multiple-cause mortality data) feasible.</w:t>
-      </w:r>
-      <w:r>
-        <w:t xml:space="preserve"> </w:t>
+        <w:t xml:space="preserve">, in particular, are an important class of deep architectures that are able to capture the temporal dynamics sequential data and as such, they fit the task of learning the time ordered chain of morbidity events that eventually lead to death. These models have recently got a significant attention from the researchers due to more powerful hardware, such as graphics processing units (GPUs), due to their massively parallel architecture that makes learning on large sequential datasets (such as NCHS multiple-cause mortality data) feasible. </w:t>
+      </w:r>
+      <w:r>
+        <w:fldChar w:fldCharType="begin"/>
+      </w:r>
+      <w:r>
+        <w:instrText xml:space="preserve"> REF _Ref474952981 \h </w:instrText>
+      </w:r>
+      <w:r>
+        <w:fldChar w:fldCharType="separate"/>
+      </w:r>
+      <w:r>
+        <w:t xml:space="preserve">Figure </w:t>
       </w:r>
       <w:r>
         <w:rPr>
           <w:noProof/>
-          <w:lang w:eastAsia="zh-TW"/>
-        </w:rPr>
-        <mc:AlternateContent>
-          <mc:Choice Requires="wps">
-            <w:drawing>
-              <wp:anchor distT="0" distB="0" distL="114300" distR="114300" simplePos="0" relativeHeight="251659776" behindDoc="1" locked="0" layoutInCell="1" allowOverlap="1" wp14:anchorId="04FCF4CD" wp14:editId="77481291">
-                <wp:simplePos x="0" y="0"/>
-                <wp:positionH relativeFrom="margin">
-                  <wp:align>left</wp:align>
-                </wp:positionH>
-                <wp:positionV relativeFrom="paragraph">
-                  <wp:posOffset>318040</wp:posOffset>
-                </wp:positionV>
-                <wp:extent cx="2886075" cy="2156346"/>
-                <wp:effectExtent l="0" t="0" r="28575" b="15875"/>
-                <wp:wrapTight wrapText="bothSides">
-                  <wp:wrapPolygon edited="0">
-                    <wp:start x="0" y="0"/>
-                    <wp:lineTo x="0" y="21568"/>
-                    <wp:lineTo x="21671" y="21568"/>
-                    <wp:lineTo x="21671" y="0"/>
-                    <wp:lineTo x="0" y="0"/>
-                  </wp:wrapPolygon>
-                </wp:wrapTight>
-                <wp:docPr id="3" name="Text Box 8"/>
-                <wp:cNvGraphicFramePr>
-                  <a:graphicFrameLocks xmlns:a="http://schemas.openxmlformats.org/drawingml/2006/main"/>
-                </wp:cNvGraphicFramePr>
-                <a:graphic xmlns:a="http://schemas.openxmlformats.org/drawingml/2006/main">
-                  <a:graphicData uri="http://schemas.microsoft.com/office/word/2010/wordprocessingShape">
-                    <wps:wsp>
-                      <wps:cNvSpPr txBox="1">
-                        <a:spLocks noChangeArrowheads="1"/>
-                      </wps:cNvSpPr>
-                      <wps:spPr bwMode="auto">
-                        <a:xfrm>
-                          <a:off x="0" y="0"/>
-                          <a:ext cx="2886075" cy="2156346"/>
-                        </a:xfrm>
-                        <a:prstGeom prst="rect">
-                          <a:avLst/>
-                        </a:prstGeom>
-                        <a:solidFill>
-                          <a:srgbClr val="FFFFFF"/>
-                        </a:solidFill>
-                        <a:ln w="9525">
-                          <a:solidFill>
-                            <a:srgbClr val="000000"/>
-                          </a:solidFill>
-                          <a:miter lim="800000"/>
-                          <a:headEnd/>
-                          <a:tailEnd/>
-                        </a:ln>
-                      </wps:spPr>
-                      <wps:txbx>
-                        <w:txbxContent>
-                          <w:p>
-                            <w:pPr>
-                              <w:pStyle w:val="figurecaption0"/>
-                              <w:tabs>
-                                <w:tab w:val="num" w:pos="720"/>
-                              </w:tabs>
-                            </w:pPr>
-                            <w:bookmarkStart w:id="0" w:name="_Ref474952889"/>
-                            <w:bookmarkStart w:id="1" w:name="_Ref474952981"/>
-                            <w:r>
-                              <w:t xml:space="preserve">Figure </w:t>
-                            </w:r>
-                            <w:r>
-                              <w:fldChar w:fldCharType="begin"/>
-                            </w:r>
-                            <w:r>
-                              <w:instrText xml:space="preserve"> SEQ Figure \* ARABIC </w:instrText>
-                            </w:r>
-                            <w:r>
-                              <w:fldChar w:fldCharType="separate"/>
-                            </w:r>
-                            <w:r>
-                              <w:t>2</w:t>
-                            </w:r>
-                            <w:r>
-                              <w:fldChar w:fldCharType="end"/>
-                            </w:r>
-                            <w:bookmarkEnd w:id="1"/>
-                            <w:r>
-                              <w:t xml:space="preserve">: </w:t>
-                            </w:r>
-                            <w:r>
-                              <w:t xml:space="preserve"> Internal Design of an LSTM Module</w:t>
-                            </w:r>
-                            <w:bookmarkEnd w:id="0"/>
-                          </w:p>
-                          <w:p>
-                            <w:pPr>
-                              <w:pStyle w:val="figurecaption0"/>
-                              <w:keepNext/>
-                              <w:tabs>
-                                <w:tab w:val="num" w:pos="720"/>
-                              </w:tabs>
-                              <w:jc w:val="left"/>
-                            </w:pPr>
-                            <w:r>
-                              <w:rPr>
-                                <w:lang w:eastAsia="zh-TW"/>
-                              </w:rPr>
-                              <w:drawing>
-                                <wp:inline distT="0" distB="0" distL="0" distR="0" wp14:anchorId="36423A41" wp14:editId="25C1AC4D">
-                                  <wp:extent cx="2580649" cy="1678741"/>
-                                  <wp:effectExtent l="0" t="0" r="0" b="0"/>
-                                  <wp:docPr id="5" name="Picture 5"/>
-                                  <wp:cNvGraphicFramePr>
-                                    <a:graphicFrameLocks xmlns:a="http://schemas.openxmlformats.org/drawingml/2006/main" noChangeAspect="1"/>
-                                  </wp:cNvGraphicFramePr>
-                                  <a:graphic xmlns:a="http://schemas.openxmlformats.org/drawingml/2006/main">
-                                    <a:graphicData uri="http://schemas.openxmlformats.org/drawingml/2006/picture">
-                                      <pic:pic xmlns:pic="http://schemas.openxmlformats.org/drawingml/2006/picture">
-                                        <pic:nvPicPr>
-                                          <pic:cNvPr id="0" name="Picture 1"/>
-                                          <pic:cNvPicPr>
-                                            <a:picLocks noChangeAspect="1" noChangeArrowheads="1"/>
-                                          </pic:cNvPicPr>
-                                        </pic:nvPicPr>
-                                        <pic:blipFill>
-                                          <a:blip r:embed="rId9">
-                                            <a:extLst>
-                                              <a:ext uri="{28A0092B-C50C-407E-A947-70E740481C1C}">
-                                                <a14:useLocalDpi xmlns:a14="http://schemas.microsoft.com/office/drawing/2010/main" val="0"/>
-                                              </a:ext>
-                                            </a:extLst>
-                                          </a:blip>
-                                          <a:srcRect/>
-                                          <a:stretch>
-                                            <a:fillRect/>
-                                          </a:stretch>
-                                        </pic:blipFill>
-                                        <pic:spPr bwMode="auto">
-                                          <a:xfrm>
-                                            <a:off x="0" y="0"/>
-                                            <a:ext cx="2596874" cy="1689296"/>
-                                          </a:xfrm>
-                                          <a:prstGeom prst="rect">
-                                            <a:avLst/>
-                                          </a:prstGeom>
-                                          <a:noFill/>
-                                          <a:ln>
-                                            <a:noFill/>
-                                          </a:ln>
-                                        </pic:spPr>
-                                      </pic:pic>
-                                    </a:graphicData>
-                                  </a:graphic>
-                                </wp:inline>
-                              </w:drawing>
-                            </w:r>
-                          </w:p>
-                        </w:txbxContent>
-                      </wps:txbx>
-                      <wps:bodyPr rot="0" vert="horz" wrap="square" lIns="91440" tIns="45720" rIns="91440" bIns="45720" anchor="t" anchorCtr="0" upright="1">
-                        <a:noAutofit/>
-                      </wps:bodyPr>
-                    </wps:wsp>
-                  </a:graphicData>
-                </a:graphic>
-                <wp14:sizeRelH relativeFrom="page">
-                  <wp14:pctWidth>0</wp14:pctWidth>
-                </wp14:sizeRelH>
-                <wp14:sizeRelV relativeFrom="page">
-                  <wp14:pctHeight>0</wp14:pctHeight>
-                </wp14:sizeRelV>
-              </wp:anchor>
-            </w:drawing>
-          </mc:Choice>
-          <mc:Fallback>
-            <w:pict>
-              <v:shape w14:anchorId="04FCF4CD" id="Text Box 8" o:spid="_x0000_s1027" type="#_x0000_t202" style="position:absolute;left:0;text-align:left;margin-left:0;margin-top:25.05pt;width:227.25pt;height:169.8pt;z-index:-251656704;visibility:visible;mso-wrap-style:square;mso-width-percent:0;mso-height-percent:0;mso-wrap-distance-left:9pt;mso-wrap-distance-top:0;mso-wrap-distance-right:9pt;mso-wrap-distance-bottom:0;mso-position-horizontal:left;mso-position-horizontal-relative:margin;mso-position-vertical:absolute;mso-position-vertical-relative:text;mso-width-percent:0;mso-height-percent:0;mso-width-relative:page;mso-height-relative:page;v-text-anchor:top" o:gfxdata="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">
-                <v:textbox>
-                  <w:txbxContent>
-                    <w:p>
-                      <w:pPr>
-                        <w:pStyle w:val="figurecaption0"/>
-                        <w:tabs>
-                          <w:tab w:val="num" w:pos="720"/>
-                        </w:tabs>
-                      </w:pPr>
-                      <w:bookmarkStart w:id="2" w:name="_Ref474952889"/>
-                      <w:bookmarkStart w:id="3" w:name="_Ref474952981"/>
-                      <w:r>
-                        <w:t xml:space="preserve">Figure </w:t>
-                      </w:r>
-                      <w:r>
-                        <w:fldChar w:fldCharType="begin"/>
-                      </w:r>
-                      <w:r>
-                        <w:instrText xml:space="preserve"> SEQ Figure \* ARABIC </w:instrText>
-                      </w:r>
-                      <w:r>
-                        <w:fldChar w:fldCharType="separate"/>
-                      </w:r>
-                      <w:r>
-                        <w:t>2</w:t>
-                      </w:r>
-                      <w:r>
-                        <w:fldChar w:fldCharType="end"/>
-                      </w:r>
-                      <w:bookmarkEnd w:id="3"/>
-                      <w:r>
-                        <w:t xml:space="preserve">: </w:t>
-                      </w:r>
-                      <w:r>
-                        <w:t xml:space="preserve"> Internal Design of an LSTM Module</w:t>
-                      </w:r>
-                      <w:bookmarkEnd w:id="2"/>
-                    </w:p>
-                    <w:p>
-                      <w:pPr>
-                        <w:pStyle w:val="figurecaption0"/>
-                        <w:keepNext/>
-                        <w:tabs>
-                          <w:tab w:val="num" w:pos="720"/>
-                        </w:tabs>
-                        <w:jc w:val="left"/>
-                      </w:pPr>
-                      <w:r>
-                        <w:rPr>
-                          <w:lang w:eastAsia="zh-TW"/>
-                        </w:rPr>
-                        <w:drawing>
-                          <wp:inline distT="0" distB="0" distL="0" distR="0" wp14:anchorId="36423A41" wp14:editId="25C1AC4D">
-                            <wp:extent cx="2580649" cy="1678741"/>
-                            <wp:effectExtent l="0" t="0" r="0" b="0"/>
-                            <wp:docPr id="5" name="Picture 5"/>
-                            <wp:cNvGraphicFramePr>
-                              <a:graphicFrameLocks xmlns:a="http://schemas.openxmlformats.org/drawingml/2006/main" noChangeAspect="1"/>
-                            </wp:cNvGraphicFramePr>
-                            <a:graphic xmlns:a="http://schemas.openxmlformats.org/drawingml/2006/main">
-                              <a:graphicData uri="http://schemas.openxmlformats.org/drawingml/2006/picture">
-                                <pic:pic xmlns:pic="http://schemas.openxmlformats.org/drawingml/2006/picture">
-                                  <pic:nvPicPr>
-                                    <pic:cNvPr id="0" name="Picture 1"/>
-                                    <pic:cNvPicPr>
-                                      <a:picLocks noChangeAspect="1" noChangeArrowheads="1"/>
-                                    </pic:cNvPicPr>
-                                  </pic:nvPicPr>
-                                  <pic:blipFill>
-                                    <a:blip r:embed="rId9">
-                                      <a:extLst>
-                                        <a:ext uri="{28A0092B-C50C-407E-A947-70E740481C1C}">
-                                          <a14:useLocalDpi xmlns:a14="http://schemas.microsoft.com/office/drawing/2010/main" val="0"/>
-                                        </a:ext>
-                                      </a:extLst>
-                                    </a:blip>
-                                    <a:srcRect/>
-                                    <a:stretch>
-                                      <a:fillRect/>
-                                    </a:stretch>
-                                  </pic:blipFill>
-                                  <pic:spPr bwMode="auto">
-                                    <a:xfrm>
-                                      <a:off x="0" y="0"/>
-                                      <a:ext cx="2596874" cy="1689296"/>
-                                    </a:xfrm>
-                                    <a:prstGeom prst="rect">
-                                      <a:avLst/>
-                                    </a:prstGeom>
-                                    <a:noFill/>
-                                    <a:ln>
-                                      <a:noFill/>
-                                    </a:ln>
-                                  </pic:spPr>
-                                </pic:pic>
-                              </a:graphicData>
-                            </a:graphic>
-                          </wp:inline>
-                        </w:drawing>
-                      </w:r>
-                    </w:p>
-                  </w:txbxContent>
-                </v:textbox>
-                <w10:wrap type="tight" anchorx="margin"/>
-              </v:shape>
-            </w:pict>
-          </mc:Fallback>
-        </mc:AlternateContent>
-      </w:r>
-      <w:r>
-        <w:fldChar w:fldCharType="begin"/>
-      </w:r>
-      <w:r>
-        <w:instrText xml:space="preserve"> REF _Ref474952981 \h </w:instrText>
-      </w:r>
-      <w:r>
-        <w:fldChar w:fldCharType="separate"/>
-      </w:r>
-      <w:r>
-        <w:t xml:space="preserve">Figure </w:t>
-      </w:r>
-      <w:r>
-        <w:rPr>
-          <w:noProof/>
         </w:rPr>
         <w:t>1</w:t>
       </w:r>
@@ -1921,13 +1470,25 @@
         <w:fldChar w:fldCharType="end"/>
       </w:r>
       <w:r>
-        <w:t xml:space="preserve"> shows the internal structure of an LSTM block. </w:t>
-      </w:r>
-    </w:p>
-    <w:p>
-      <w:pPr>
-        <w:pStyle w:val="BodyText"/>
-      </w:pPr>
+        <w:t xml:space="preserve"> shows the internal structure of an LSTM block.</w:t>
+      </w:r>
+    </w:p>
+    <w:p/>
+    <w:p>
+      <w:pPr>
+        <w:pStyle w:val="Heading2"/>
+        <w:keepLines/>
+        <w:autoSpaceDE/>
+        <w:autoSpaceDN/>
+      </w:pPr>
+      <w:proofErr w:type="spellStart"/>
+      <w:r>
+        <w:t>D</w:t>
+      </w:r>
+      <w:r>
+        <w:t>eepDeath</w:t>
+      </w:r>
+      <w:proofErr w:type="spellEnd"/>
     </w:p>
     <w:p>
       <w:pPr>
@@ -1959,15 +1520,7 @@
       </w:r>
       <w:proofErr w:type="spellEnd"/>
       <w:r>
-        <w:t xml:space="preserve"> information by comparing </w:t>
-      </w:r>
-      <w:r>
-        <w:t>uni</w:t>
-      </w:r>
-      <w:bookmarkStart w:id="4" w:name="_GoBack"/>
-      <w:bookmarkEnd w:id="4"/>
-      <w:r>
-        <w:t>grams to bigrams.</w:t>
+        <w:t xml:space="preserve"> information by comparing unigrams to bigrams.</w:t>
       </w:r>
     </w:p>
     <w:p/>
@@ -2213,7 +1766,7 @@
     <w:p/>
     <w:p>
       <w:pPr>
-        <w:pStyle w:val="figurecaption0"/>
+        <w:pStyle w:val="figurecaption"/>
       </w:pPr>
       <w:r>
         <w:t xml:space="preserve">Example of a figure </w:t>
@@ -2239,11 +1792,6 @@
     </w:p>
     <w:p>
       <w:pPr>
-        <w:pStyle w:val="Text"/>
-      </w:pPr>
-    </w:p>
-    <w:p>
-      <w:pPr>
         <w:pStyle w:val="Heading1"/>
       </w:pPr>
       <w:r>
@@ -2260,10 +1808,7 @@
       </w:r>
       <w:proofErr w:type="gramStart"/>
       <w:r>
-        <w:t>power!</w:t>
-      </w:r>
-      <w:r>
-        <w:t>.</w:t>
+        <w:t>power!.</w:t>
       </w:r>
       <w:proofErr w:type="gramEnd"/>
       <w:r>
@@ -2272,23 +1817,53 @@
     </w:p>
     <w:p>
       <w:pPr>
-        <w:pStyle w:val="Text"/>
-      </w:pPr>
-      <w:r>
-        <w:rPr>
+        <w:pStyle w:val="ReferenceHead"/>
+      </w:pPr>
+      <w:r>
+        <w:rPr>
+          <w:smallCaps w:val="0"/>
+          <w:kern w:val="0"/>
+        </w:rPr>
+        <w:t xml:space="preserve">Future work to use other available features in recorded </w:t>
+      </w:r>
+      <w:proofErr w:type="spellStart"/>
+      <w:r>
+        <w:rPr>
+          <w:smallCaps w:val="0"/>
+          <w:kern w:val="0"/>
+        </w:rPr>
+        <w:t>moratlity</w:t>
+      </w:r>
+      <w:proofErr w:type="spellEnd"/>
+      <w:r>
+        <w:rPr>
+          <w:smallCaps w:val="0"/>
+          <w:kern w:val="0"/>
+        </w:rPr>
+        <w:t xml:space="preserve"> data such as demographic, socioeconomic</w:t>
+      </w:r>
+    </w:p>
+    <w:p>
+      <w:pPr>
+        <w:pStyle w:val="ReferenceHead"/>
+      </w:pPr>
+      <w:r>
+        <w:rPr>
+          <w:smallCaps w:val="0"/>
           <w:noProof/>
+          <w:kern w:val="0"/>
           <w:lang w:eastAsia="zh-TW"/>
         </w:rPr>
         <mc:AlternateContent>
           <mc:Choice Requires="wps">
             <w:drawing>
-              <wp:anchor distT="0" distB="0" distL="114300" distR="114300" simplePos="0" relativeHeight="251657728" behindDoc="1" locked="0" layoutInCell="1" allowOverlap="1" wp14:anchorId="04C3D4FA" wp14:editId="67CE2A66">
+              <wp:anchor distT="0" distB="0" distL="114300" distR="114300" simplePos="0" relativeHeight="251660800" behindDoc="1" locked="0" layoutInCell="1" allowOverlap="1" wp14:anchorId="762551E0" wp14:editId="10C2E2B5">
                 <wp:simplePos x="0" y="0"/>
                 <wp:positionH relativeFrom="column">
-                  <wp:posOffset>890308</wp:posOffset>
+                  <wp:posOffset>1483948</wp:posOffset>
                 </wp:positionH>
                 <wp:positionV relativeFrom="paragraph">
-                  <wp:posOffset>10312</wp:posOffset>
+                  <wp:posOffset>28452</wp:posOffset>
                 </wp:positionV>
                 <wp:extent cx="4196080" cy="3267710"/>
                 <wp:effectExtent l="0" t="0" r="13970" b="27940"/>
@@ -2335,10 +1910,7 @@
                         <w:txbxContent>
                           <w:p>
                             <w:pPr>
-                              <w:pStyle w:val="figurecaption0"/>
-                              <w:tabs>
-                                <w:tab w:val="num" w:pos="720"/>
-                              </w:tabs>
+                              <w:pStyle w:val="figurecaption"/>
                             </w:pPr>
                             <w:bookmarkStart w:id="5" w:name="_Ref474952977"/>
                             <w:r>
@@ -2366,10 +1938,11 @@
                           </w:p>
                           <w:p>
                             <w:pPr>
-                              <w:pStyle w:val="figurecaption0"/>
-                              <w:tabs>
-                                <w:tab w:val="num" w:pos="720"/>
-                              </w:tabs>
+                              <w:pStyle w:val="figurecaption"/>
+                              <w:numPr>
+                                <w:ilvl w:val="0"/>
+                                <w:numId w:val="0"/>
+                              </w:numPr>
                               <w:jc w:val="left"/>
                             </w:pPr>
                             <w:r>
@@ -2377,10 +1950,10 @@
                                 <w:lang w:eastAsia="zh-TW"/>
                               </w:rPr>
                               <w:drawing>
-                                <wp:inline distT="0" distB="0" distL="0" distR="0" wp14:anchorId="17A6055A" wp14:editId="57280A63">
+                                <wp:inline distT="0" distB="0" distL="0" distR="0" wp14:anchorId="33979021" wp14:editId="5881203F">
                                   <wp:extent cx="4101153" cy="2883460"/>
                                   <wp:effectExtent l="0" t="0" r="0" b="1270"/>
-                                  <wp:docPr id="89" name="Picture 89"/>
+                                  <wp:docPr id="6" name="Picture 6"/>
                                   <wp:cNvGraphicFramePr>
                                     <a:graphicFrameLocks xmlns:a="http://schemas.openxmlformats.org/drawingml/2006/main" noChangeAspect="1"/>
                                   </wp:cNvGraphicFramePr>
@@ -2445,15 +2018,12 @@
           </mc:Choice>
           <mc:Fallback>
             <w:pict>
-              <v:shape w14:anchorId="04C3D4FA" id="_x0000_s1028" type="#_x0000_t202" style="position:absolute;left:0;text-align:left;margin-left:70.1pt;margin-top:.8pt;width:330.4pt;height:257.3pt;z-index:-251658752;visibility:visible;mso-wrap-style:square;mso-width-percent:0;mso-height-percent:0;mso-wrap-distance-left:9pt;mso-wrap-distance-top:0;mso-wrap-distance-right:9pt;mso-wrap-distance-bottom:0;mso-position-horizontal:absolute;mso-position-horizontal-relative:text;mso-position-vertical:absolute;mso-position-vertical-relative:text;mso-width-percent:0;mso-height-percent:0;mso-width-relative:page;mso-height-relative:page;v-text-anchor:top" o:gfxdata="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">
+              <v:shape w14:anchorId="762551E0" id="_x0000_s1028" type="#_x0000_t202" style="position:absolute;left:0;text-align:left;margin-left:116.85pt;margin-top:2.25pt;width:330.4pt;height:257.3pt;z-index:-251655680;visibility:visible;mso-wrap-style:square;mso-width-percent:0;mso-height-percent:0;mso-wrap-distance-left:9pt;mso-wrap-distance-top:0;mso-wrap-distance-right:9pt;mso-wrap-distance-bottom:0;mso-position-horizontal:absolute;mso-position-horizontal-relative:text;mso-position-vertical:absolute;mso-position-vertical-relative:text;mso-width-percent:0;mso-height-percent:0;mso-width-relative:page;mso-height-relative:page;v-text-anchor:top" o:gfxdata="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">
                 <v:textbox>
                   <w:txbxContent>
                     <w:p>
                       <w:pPr>
-                        <w:pStyle w:val="figurecaption0"/>
-                        <w:tabs>
-                          <w:tab w:val="num" w:pos="720"/>
-                        </w:tabs>
+                        <w:pStyle w:val="figurecaption"/>
                       </w:pPr>
                       <w:bookmarkStart w:id="6" w:name="_Ref474952977"/>
                       <w:r>
@@ -2481,10 +2051,11 @@
                     </w:p>
                     <w:p>
                       <w:pPr>
-                        <w:pStyle w:val="figurecaption0"/>
-                        <w:tabs>
-                          <w:tab w:val="num" w:pos="720"/>
-                        </w:tabs>
+                        <w:pStyle w:val="figurecaption"/>
+                        <w:numPr>
+                          <w:ilvl w:val="0"/>
+                          <w:numId w:val="0"/>
+                        </w:numPr>
                         <w:jc w:val="left"/>
                       </w:pPr>
                       <w:r>
@@ -2492,10 +2063,10 @@
                           <w:lang w:eastAsia="zh-TW"/>
                         </w:rPr>
                         <w:drawing>
-                          <wp:inline distT="0" distB="0" distL="0" distR="0" wp14:anchorId="17A6055A" wp14:editId="57280A63">
+                          <wp:inline distT="0" distB="0" distL="0" distR="0" wp14:anchorId="33979021" wp14:editId="5881203F">
                             <wp:extent cx="4101153" cy="2883460"/>
                             <wp:effectExtent l="0" t="0" r="0" b="1270"/>
-                            <wp:docPr id="89" name="Picture 89"/>
+                            <wp:docPr id="6" name="Picture 6"/>
                             <wp:cNvGraphicFramePr>
                               <a:graphicFrameLocks xmlns:a="http://schemas.openxmlformats.org/drawingml/2006/main" noChangeAspect="1"/>
                             </wp:cNvGraphicFramePr>
@@ -2549,22 +2120,6 @@
           </mc:Fallback>
         </mc:AlternateContent>
       </w:r>
-      <w:r>
-        <w:t xml:space="preserve">Future work to use other available features in recorded </w:t>
-      </w:r>
-      <w:proofErr w:type="spellStart"/>
-      <w:r>
-        <w:t>moratlity</w:t>
-      </w:r>
-      <w:proofErr w:type="spellEnd"/>
-      <w:r>
-        <w:t xml:space="preserve"> data such as demographic, socioeconomic factors, etc.</w:t>
-      </w:r>
-    </w:p>
-    <w:p>
-      <w:pPr>
-        <w:pStyle w:val="ReferenceHead"/>
-      </w:pPr>
     </w:p>
     <w:p>
       <w:pPr>
@@ -2581,15 +2136,16 @@
         <w:ind w:firstLine="288"/>
       </w:pPr>
       <w:r>
-        <w:t xml:space="preserve">Would like to thank Dr. </w:t>
-      </w:r>
-      <w:proofErr w:type="spellStart"/>
-      <w:r>
-        <w:t>Baurenstein</w:t>
-      </w:r>
-      <w:proofErr w:type="spellEnd"/>
-      <w:r>
-        <w:t xml:space="preserve"> and CDC folks.</w:t>
+        <w:t>The preferred spelling of the word “acknowledgment” in America is without an “e” after the “g”. Avoid the stilted expression, “One of us (R. B. G.) thanks . . .”  Instead, try “R. B. G. thanks”. Put spons</w:t>
+      </w:r>
+      <w:r>
+        <w:t>or acknowledgments in the unnum</w:t>
+      </w:r>
+      <w:r>
+        <w:t>bered footnote on the first page</w:t>
+      </w:r>
+      <w:r>
+        <w:t>.</w:t>
       </w:r>
     </w:p>
     <w:p>
@@ -2609,12 +2165,6 @@
       <w:r>
         <w:t>References</w:t>
       </w:r>
-    </w:p>
-    <w:p>
-      <w:pPr>
-        <w:pStyle w:val="ReferenceHead"/>
-        <w:jc w:val="left"/>
-      </w:pPr>
     </w:p>
     <w:p>
       <w:pPr>
@@ -3157,7 +2707,6 @@
         <w:ind w:left="720" w:hanging="720"/>
       </w:pPr>
       <w:r>
-        <w:lastRenderedPageBreak/>
         <w:t>18.</w:t>
       </w:r>
       <w:r>
@@ -3278,8 +2827,11 @@
     </w:p>
     <w:p>
       <w:pPr>
-        <w:pStyle w:val="ReferenceHead"/>
-        <w:jc w:val="left"/>
+        <w:pStyle w:val="References"/>
+        <w:numPr>
+          <w:ilvl w:val="0"/>
+          <w:numId w:val="0"/>
+        </w:numPr>
       </w:pPr>
       <w:r>
         <w:fldChar w:fldCharType="end"/>
@@ -3345,10 +2897,7 @@
         <w:t xml:space="preserve"> </w:t>
       </w:r>
       <w:r>
-        <w:t xml:space="preserve">and the </w:t>
-      </w:r>
-      <w:r>
-        <w:t>National Institutes of Health (NIH)</w:t>
+        <w:t>and the National Institutes of Health (NIH)</w:t>
       </w:r>
       <w:r>
         <w:t>. The content is solely the responsibility of the authors and does not necessarily represent the official views of the National Institutes of Health</w:t>
@@ -3389,16 +2938,7 @@
         <w:pStyle w:val="FootnoteText"/>
       </w:pPr>
       <w:r>
-        <w:t>Y.</w:t>
-      </w:r>
-      <w:r>
-        <w:t xml:space="preserve"> Sha</w:t>
-      </w:r>
-      <w:r>
-        <w:t xml:space="preserve"> is with the </w:t>
-      </w:r>
-      <w:r>
-        <w:t>Department of Biology</w:t>
+        <w:t>Y. Sha is with the Department of Biology</w:t>
       </w:r>
       <w:r>
         <w:t>, Georgia Institute of Technology, Atlanta, GA 30332</w:t>
@@ -3429,10 +2969,7 @@
         <w:t xml:space="preserve"> </w:t>
       </w:r>
       <w:r>
-        <w:t xml:space="preserve">Burns </w:t>
-      </w:r>
-      <w:r>
-        <w:t xml:space="preserve">is with the </w:t>
+        <w:t xml:space="preserve">Burns is with the </w:t>
       </w:r>
       <w:r>
         <w:t>C</w:t>
@@ -3511,17 +3048,68 @@
   <w:abstractNum w:abstractNumId="0" w15:restartNumberingAfterBreak="0">
     <w:nsid w:val="FFFFFFFB"/>
     <w:multiLevelType w:val="multilevel"/>
-    <w:tmpl w:val="2E085744"/>
+    <w:tmpl w:val="E47E4A84"/>
     <w:lvl w:ilvl="0">
       <w:start w:val="1"/>
       <w:numFmt w:val="upperRoman"/>
+      <w:pStyle w:val="Heading1"/>
       <w:lvlText w:val="%1."/>
       <w:legacy w:legacy="1" w:legacySpace="144" w:legacyIndent="144"/>
       <w:lvlJc w:val="left"/>
+      <w:rPr>
+        <w:b w:val="0"/>
+        <w:bCs w:val="0"/>
+        <w:i w:val="0"/>
+        <w:iCs w:val="0"/>
+        <w:caps w:val="0"/>
+        <w:smallCaps w:val="0"/>
+        <w:strike w:val="0"/>
+        <w:dstrike w:val="0"/>
+        <w:noProof w:val="0"/>
+        <w:vanish w:val="0"/>
+        <w:spacing w:val="0"/>
+        <w:kern w:val="0"/>
+        <w:position w:val="0"/>
+        <w:u w:val="none"/>
+        <w:effect w:val="none"/>
+        <w:vertAlign w:val="baseline"/>
+        <w:em w:val="none"/>
+        <w:specVanish w:val="0"/>
+        <w14:glow w14:rad="0">
+          <w14:srgbClr w14:val="000000"/>
+        </w14:glow>
+        <w14:shadow w14:blurRad="0" w14:dist="0" w14:dir="0" w14:sx="0" w14:sy="0" w14:kx="0" w14:ky="0" w14:algn="none">
+          <w14:srgbClr w14:val="000000"/>
+        </w14:shadow>
+        <w14:reflection w14:blurRad="0" w14:stA="0" w14:stPos="0" w14:endA="0" w14:endPos="0" w14:dist="0" w14:dir="0" w14:fadeDir="0" w14:sx="0" w14:sy="0" w14:kx="0" w14:ky="0" w14:algn="none"/>
+        <w14:textOutline w14:w="0" w14:cap="rnd" w14:cmpd="sng" w14:algn="ctr">
+          <w14:noFill/>
+          <w14:prstDash w14:val="solid"/>
+          <w14:bevel/>
+        </w14:textOutline>
+        <w14:textFill>
+          <w14:solidFill>
+            <w14:srgbClr w14:val="000000"/>
+          </w14:solidFill>
+        </w14:textFill>
+        <w14:scene3d>
+          <w14:camera w14:prst="orthographicFront"/>
+          <w14:lightRig w14:rig="threePt" w14:dir="t">
+            <w14:rot w14:lat="0" w14:lon="0" w14:rev="0"/>
+          </w14:lightRig>
+        </w14:scene3d>
+        <w14:props3d w14:extrusionH="0" w14:contourW="0" w14:prstMaterial="none"/>
+        <w14:ligatures w14:val="none"/>
+        <w14:numForm w14:val="default"/>
+        <w14:numSpacing w14:val="default"/>
+        <w14:stylisticSets/>
+        <w14:cntxtAlts w14:val="0"/>
+      </w:rPr>
     </w:lvl>
     <w:lvl w:ilvl="1">
       <w:start w:val="1"/>
       <w:numFmt w:val="upperLetter"/>
+      <w:pStyle w:val="Heading2"/>
       <w:lvlText w:val="%2."/>
       <w:legacy w:legacy="1" w:legacySpace="144" w:legacyIndent="144"/>
       <w:lvlJc w:val="left"/>
@@ -3529,6 +3117,7 @@
     <w:lvl w:ilvl="2">
       <w:start w:val="1"/>
       <w:numFmt w:val="decimal"/>
+      <w:pStyle w:val="Heading3"/>
       <w:lvlText w:val="%3)"/>
       <w:legacy w:legacy="1" w:legacySpace="144" w:legacyIndent="144"/>
       <w:lvlJc w:val="left"/>
@@ -3536,6 +3125,7 @@
     <w:lvl w:ilvl="3">
       <w:start w:val="1"/>
       <w:numFmt w:val="lowerLetter"/>
+      <w:pStyle w:val="Heading4"/>
       <w:lvlText w:val="%4)"/>
       <w:legacy w:legacy="1" w:legacySpace="0" w:legacyIndent="720"/>
       <w:lvlJc w:val="left"/>
@@ -3546,6 +3136,7 @@
     <w:lvl w:ilvl="4">
       <w:start w:val="1"/>
       <w:numFmt w:val="decimal"/>
+      <w:pStyle w:val="Heading5"/>
       <w:lvlText w:val="(%5)"/>
       <w:legacy w:legacy="1" w:legacySpace="0" w:legacyIndent="720"/>
       <w:lvlJc w:val="left"/>
@@ -3556,6 +3147,7 @@
     <w:lvl w:ilvl="5">
       <w:start w:val="1"/>
       <w:numFmt w:val="lowerLetter"/>
+      <w:pStyle w:val="Heading6"/>
       <w:lvlText w:val="(%6)"/>
       <w:legacy w:legacy="1" w:legacySpace="0" w:legacyIndent="720"/>
       <w:lvlJc w:val="left"/>
@@ -3566,6 +3158,7 @@
     <w:lvl w:ilvl="6">
       <w:start w:val="1"/>
       <w:numFmt w:val="lowerRoman"/>
+      <w:pStyle w:val="Heading7"/>
       <w:lvlText w:val="(%7)"/>
       <w:legacy w:legacy="1" w:legacySpace="0" w:legacyIndent="720"/>
       <w:lvlJc w:val="left"/>
@@ -3576,6 +3169,7 @@
     <w:lvl w:ilvl="7">
       <w:start w:val="1"/>
       <w:numFmt w:val="lowerLetter"/>
+      <w:pStyle w:val="Heading8"/>
       <w:lvlText w:val="(%8)"/>
       <w:legacy w:legacy="1" w:legacySpace="0" w:legacyIndent="720"/>
       <w:lvlJc w:val="left"/>
@@ -3586,6 +3180,7 @@
     <w:lvl w:ilvl="8">
       <w:start w:val="1"/>
       <w:numFmt w:val="lowerRoman"/>
+      <w:pStyle w:val="Heading9"/>
       <w:lvlText w:val="(%9)"/>
       <w:legacy w:legacy="1" w:legacySpace="0" w:legacyIndent="720"/>
       <w:lvlJc w:val="left"/>
@@ -3993,12 +3588,99 @@
     </w:lvl>
   </w:abstractNum>
   <w:abstractNum w:abstractNumId="12" w15:restartNumberingAfterBreak="0">
+    <w:nsid w:val="6A3247C6"/>
+    <w:multiLevelType w:val="hybridMultilevel"/>
+    <w:tmpl w:val="91F6F6EA"/>
+    <w:lvl w:ilvl="0" w:tplc="A72CBD54">
+      <w:start w:val="1"/>
+      <w:numFmt w:val="upperRoman"/>
+      <w:lvlText w:val="%1."/>
+      <w:lvlJc w:val="right"/>
+      <w:pPr>
+        <w:ind w:left="720" w:hanging="360"/>
+      </w:pPr>
+    </w:lvl>
+    <w:lvl w:ilvl="1" w:tplc="04090019" w:tentative="1">
+      <w:start w:val="1"/>
+      <w:numFmt w:val="lowerLetter"/>
+      <w:lvlText w:val="%2."/>
+      <w:lvlJc w:val="left"/>
+      <w:pPr>
+        <w:ind w:left="1440" w:hanging="360"/>
+      </w:pPr>
+    </w:lvl>
+    <w:lvl w:ilvl="2" w:tplc="0409001B" w:tentative="1">
+      <w:start w:val="1"/>
+      <w:numFmt w:val="lowerRoman"/>
+      <w:lvlText w:val="%3."/>
+      <w:lvlJc w:val="right"/>
+      <w:pPr>
+        <w:ind w:left="2160" w:hanging="180"/>
+      </w:pPr>
+    </w:lvl>
+    <w:lvl w:ilvl="3" w:tplc="0409000F" w:tentative="1">
+      <w:start w:val="1"/>
+      <w:numFmt w:val="decimal"/>
+      <w:lvlText w:val="%4."/>
+      <w:lvlJc w:val="left"/>
+      <w:pPr>
+        <w:ind w:left="2880" w:hanging="360"/>
+      </w:pPr>
+    </w:lvl>
+    <w:lvl w:ilvl="4" w:tplc="04090019" w:tentative="1">
+      <w:start w:val="1"/>
+      <w:numFmt w:val="lowerLetter"/>
+      <w:lvlText w:val="%5."/>
+      <w:lvlJc w:val="left"/>
+      <w:pPr>
+        <w:ind w:left="3600" w:hanging="360"/>
+      </w:pPr>
+    </w:lvl>
+    <w:lvl w:ilvl="5" w:tplc="0409001B" w:tentative="1">
+      <w:start w:val="1"/>
+      <w:numFmt w:val="lowerRoman"/>
+      <w:lvlText w:val="%6."/>
+      <w:lvlJc w:val="right"/>
+      <w:pPr>
+        <w:ind w:left="4320" w:hanging="180"/>
+      </w:pPr>
+    </w:lvl>
+    <w:lvl w:ilvl="6" w:tplc="0409000F" w:tentative="1">
+      <w:start w:val="1"/>
+      <w:numFmt w:val="decimal"/>
+      <w:lvlText w:val="%7."/>
+      <w:lvlJc w:val="left"/>
+      <w:pPr>
+        <w:ind w:left="5040" w:hanging="360"/>
+      </w:pPr>
+    </w:lvl>
+    <w:lvl w:ilvl="7" w:tplc="04090019" w:tentative="1">
+      <w:start w:val="1"/>
+      <w:numFmt w:val="lowerLetter"/>
+      <w:lvlText w:val="%8."/>
+      <w:lvlJc w:val="left"/>
+      <w:pPr>
+        <w:ind w:left="5760" w:hanging="360"/>
+      </w:pPr>
+    </w:lvl>
+    <w:lvl w:ilvl="8" w:tplc="0409001B" w:tentative="1">
+      <w:start w:val="1"/>
+      <w:numFmt w:val="lowerRoman"/>
+      <w:lvlText w:val="%9."/>
+      <w:lvlJc w:val="right"/>
+      <w:pPr>
+        <w:ind w:left="6480" w:hanging="180"/>
+      </w:pPr>
+    </w:lvl>
+  </w:abstractNum>
+  <w:abstractNum w:abstractNumId="13" w15:restartNumberingAfterBreak="0">
     <w:nsid w:val="6C402C58"/>
     <w:multiLevelType w:val="hybridMultilevel"/>
     <w:tmpl w:val="F1F87D58"/>
     <w:lvl w:ilvl="0" w:tplc="FC5CE4B0">
       <w:start w:val="1"/>
       <w:numFmt w:val="decimal"/>
+      <w:pStyle w:val="figurecaption"/>
       <w:lvlText w:val="Figure %1. "/>
       <w:lvlJc w:val="left"/>
       <w:pPr>
@@ -4138,7 +3820,7 @@
       </w:rPr>
     </w:lvl>
   </w:abstractNum>
-  <w:abstractNum w:abstractNumId="13" w15:restartNumberingAfterBreak="0">
+  <w:abstractNum w:abstractNumId="14" w15:restartNumberingAfterBreak="0">
     <w:nsid w:val="6CD32DA8"/>
     <w:multiLevelType w:val="singleLevel"/>
     <w:tmpl w:val="166470C2"/>
@@ -4164,7 +3846,7 @@
       </w:rPr>
     </w:lvl>
   </w:abstractNum>
-  <w:abstractNum w:abstractNumId="14" w15:restartNumberingAfterBreak="0">
+  <w:abstractNum w:abstractNumId="15" w15:restartNumberingAfterBreak="0">
     <w:nsid w:val="6DC3293B"/>
     <w:multiLevelType w:val="singleLevel"/>
     <w:tmpl w:val="0450B0AA"/>
@@ -4185,7 +3867,7 @@
       </w:rPr>
     </w:lvl>
   </w:abstractNum>
-  <w:abstractNum w:abstractNumId="15" w15:restartNumberingAfterBreak="0">
+  <w:abstractNum w:abstractNumId="16" w15:restartNumberingAfterBreak="0">
     <w:nsid w:val="77E315E9"/>
     <w:multiLevelType w:val="singleLevel"/>
     <w:tmpl w:val="0BEC9FB0"/>
@@ -4342,7 +4024,7 @@
     <w:abstractNumId w:val="10"/>
   </w:num>
   <w:num w:numId="16">
-    <w:abstractNumId w:val="15"/>
+    <w:abstractNumId w:val="16"/>
   </w:num>
   <w:num w:numId="17">
     <w:abstractNumId w:val="4"/>
@@ -4351,7 +4033,7 @@
     <w:abstractNumId w:val="2"/>
   </w:num>
   <w:num w:numId="19">
-    <w:abstractNumId w:val="14"/>
+    <w:abstractNumId w:val="15"/>
   </w:num>
   <w:num w:numId="20">
     <w:abstractNumId w:val="8"/>
@@ -4360,13 +4042,16 @@
     <w:abstractNumId w:val="6"/>
   </w:num>
   <w:num w:numId="22">
-    <w:abstractNumId w:val="12"/>
+    <w:abstractNumId w:val="13"/>
   </w:num>
   <w:num w:numId="23">
-    <w:abstractNumId w:val="13"/>
+    <w:abstractNumId w:val="14"/>
   </w:num>
   <w:num w:numId="24">
     <w:abstractNumId w:val="3"/>
+  </w:num>
+  <w:num w:numId="25">
+    <w:abstractNumId w:val="12"/>
   </w:num>
 </w:numbering>
 </file>
@@ -4417,7 +4102,7 @@
     <w:lsdException w:name="header" w:semiHidden="1" w:unhideWhenUsed="1"/>
     <w:lsdException w:name="footer" w:semiHidden="1" w:unhideWhenUsed="1"/>
     <w:lsdException w:name="index heading" w:semiHidden="1" w:unhideWhenUsed="1"/>
-    <w:lsdException w:name="caption" w:semiHidden="1" w:uiPriority="35" w:unhideWhenUsed="1" w:qFormat="1"/>
+    <w:lsdException w:name="caption" w:semiHidden="1" w:unhideWhenUsed="1" w:qFormat="1"/>
     <w:lsdException w:name="table of figures" w:semiHidden="1" w:unhideWhenUsed="1"/>
     <w:lsdException w:name="envelope address" w:semiHidden="1" w:unhideWhenUsed="1"/>
     <w:lsdException w:name="envelope return" w:semiHidden="1" w:unhideWhenUsed="1"/>
@@ -4763,6 +4448,9 @@
     <w:qFormat/>
     <w:pPr>
       <w:keepNext/>
+      <w:numPr>
+        <w:numId w:val="1"/>
+      </w:numPr>
       <w:spacing w:before="240" w:after="80"/>
       <w:jc w:val="center"/>
       <w:outlineLvl w:val="0"/>
@@ -4779,7 +4467,12 @@
     <w:qFormat/>
     <w:pPr>
       <w:keepNext/>
+      <w:numPr>
+        <w:ilvl w:val="1"/>
+        <w:numId w:val="1"/>
+      </w:numPr>
       <w:spacing w:before="120" w:after="60"/>
+      <w:ind w:left="144"/>
       <w:outlineLvl w:val="1"/>
     </w:pPr>
     <w:rPr>
@@ -4794,6 +4487,11 @@
     <w:qFormat/>
     <w:pPr>
       <w:keepNext/>
+      <w:numPr>
+        <w:ilvl w:val="2"/>
+        <w:numId w:val="1"/>
+      </w:numPr>
+      <w:ind w:left="288"/>
       <w:outlineLvl w:val="2"/>
     </w:pPr>
     <w:rPr>
@@ -4808,6 +4506,10 @@
     <w:qFormat/>
     <w:pPr>
       <w:keepNext/>
+      <w:numPr>
+        <w:ilvl w:val="3"/>
+        <w:numId w:val="1"/>
+      </w:numPr>
       <w:spacing w:before="240" w:after="60"/>
       <w:outlineLvl w:val="3"/>
     </w:pPr>
@@ -4824,6 +4526,10 @@
     <w:next w:val="Normal"/>
     <w:qFormat/>
     <w:pPr>
+      <w:numPr>
+        <w:ilvl w:val="4"/>
+        <w:numId w:val="1"/>
+      </w:numPr>
       <w:spacing w:before="240" w:after="60"/>
       <w:outlineLvl w:val="4"/>
     </w:pPr>
@@ -4838,6 +4544,10 @@
     <w:next w:val="Normal"/>
     <w:qFormat/>
     <w:pPr>
+      <w:numPr>
+        <w:ilvl w:val="5"/>
+        <w:numId w:val="1"/>
+      </w:numPr>
       <w:spacing w:before="240" w:after="60"/>
       <w:outlineLvl w:val="5"/>
     </w:pPr>
@@ -4854,6 +4564,10 @@
     <w:next w:val="Normal"/>
     <w:qFormat/>
     <w:pPr>
+      <w:numPr>
+        <w:ilvl w:val="6"/>
+        <w:numId w:val="1"/>
+      </w:numPr>
       <w:spacing w:before="240" w:after="60"/>
       <w:outlineLvl w:val="6"/>
     </w:pPr>
@@ -4868,6 +4582,10 @@
     <w:next w:val="Normal"/>
     <w:qFormat/>
     <w:pPr>
+      <w:numPr>
+        <w:ilvl w:val="7"/>
+        <w:numId w:val="1"/>
+      </w:numPr>
       <w:spacing w:before="240" w:after="60"/>
       <w:outlineLvl w:val="7"/>
     </w:pPr>
@@ -4884,6 +4602,10 @@
     <w:next w:val="Normal"/>
     <w:qFormat/>
     <w:pPr>
+      <w:numPr>
+        <w:ilvl w:val="8"/>
+        <w:numId w:val="1"/>
+      </w:numPr>
       <w:spacing w:before="240" w:after="60"/>
       <w:outlineLvl w:val="8"/>
     </w:pPr>
@@ -5037,6 +4759,7 @@
   <w:style w:type="paragraph" w:customStyle="1" w:styleId="Text">
     <w:name w:val="Text"/>
     <w:basedOn w:val="Normal"/>
+    <w:link w:val="TextChar"/>
     <w:pPr>
       <w:widowControl w:val="0"/>
       <w:spacing w:line="252" w:lineRule="auto"/>
@@ -5044,7 +4767,7 @@
       <w:jc w:val="both"/>
     </w:pPr>
   </w:style>
-  <w:style w:type="paragraph" w:customStyle="1" w:styleId="FigureCaption">
+  <w:style w:type="paragraph" w:customStyle="1" w:styleId="FigureCaption0">
     <w:name w:val="Figure Caption"/>
     <w:basedOn w:val="Normal"/>
     <w:pPr>
@@ -5070,6 +4793,11 @@
   <w:style w:type="paragraph" w:customStyle="1" w:styleId="ReferenceHead">
     <w:name w:val="Reference Head"/>
     <w:basedOn w:val="Heading1"/>
+    <w:pPr>
+      <w:numPr>
+        <w:numId w:val="0"/>
+      </w:numPr>
+    </w:pPr>
   </w:style>
   <w:style w:type="paragraph" w:styleId="Header">
     <w:name w:val="header"/>
@@ -5191,6 +4919,10 @@
     <w:name w:val="subsection-title"/>
     <w:basedOn w:val="Heading2"/>
     <w:pPr>
+      <w:numPr>
+        <w:ilvl w:val="0"/>
+        <w:numId w:val="0"/>
+      </w:numPr>
       <w:overflowPunct w:val="0"/>
       <w:adjustRightInd w:val="0"/>
       <w:spacing w:before="60"/>
@@ -5289,10 +5021,13 @@
       <w:rFonts w:ascii="Symbol" w:eastAsia="SimSun" w:hAnsi="Symbol" w:cs="Symbol"/>
     </w:rPr>
   </w:style>
-  <w:style w:type="paragraph" w:customStyle="1" w:styleId="figurecaption0">
+  <w:style w:type="paragraph" w:customStyle="1" w:styleId="figurecaption">
     <w:name w:val="figure caption"/>
     <w:rsid w:val="007A28F1"/>
     <w:pPr>
+      <w:numPr>
+        <w:numId w:val="22"/>
+      </w:numPr>
       <w:spacing w:before="80" w:after="200"/>
       <w:jc w:val="center"/>
     </w:pPr>
@@ -5379,76 +5114,53 @@
     <w:name w:val="EndNote Bibliography Title"/>
     <w:basedOn w:val="Normal"/>
     <w:link w:val="EndNoteBibliographyTitleChar"/>
-    <w:rsid w:val="00C02DBE"/>
+    <w:rsid w:val="00DE7DE9"/>
     <w:pPr>
       <w:jc w:val="center"/>
     </w:pPr>
     <w:rPr>
       <w:noProof/>
+      <w:sz w:val="16"/>
     </w:rPr>
+  </w:style>
+  <w:style w:type="character" w:customStyle="1" w:styleId="TextChar">
+    <w:name w:val="Text Char"/>
+    <w:basedOn w:val="DefaultParagraphFont"/>
+    <w:link w:val="Text"/>
+    <w:rsid w:val="00DE7DE9"/>
   </w:style>
   <w:style w:type="character" w:customStyle="1" w:styleId="EndNoteBibliographyTitleChar">
     <w:name w:val="EndNote Bibliography Title Char"/>
-    <w:basedOn w:val="BodyTextChar"/>
+    <w:basedOn w:val="TextChar"/>
     <w:link w:val="EndNoteBibliographyTitle"/>
-    <w:rsid w:val="00C02DBE"/>
+    <w:rsid w:val="00DE7DE9"/>
     <w:rPr>
-      <w:rFonts w:eastAsia="SimSun"/>
       <w:noProof/>
-      <w:spacing w:val="-1"/>
+      <w:sz w:val="16"/>
     </w:rPr>
   </w:style>
   <w:style w:type="paragraph" w:customStyle="1" w:styleId="EndNoteBibliography">
     <w:name w:val="EndNote Bibliography"/>
     <w:basedOn w:val="Normal"/>
     <w:link w:val="EndNoteBibliographyChar"/>
-    <w:rsid w:val="00C02DBE"/>
+    <w:rsid w:val="00DE7DE9"/>
     <w:pPr>
-      <w:jc w:val="center"/>
+      <w:jc w:val="both"/>
     </w:pPr>
     <w:rPr>
       <w:noProof/>
+      <w:sz w:val="16"/>
     </w:rPr>
   </w:style>
   <w:style w:type="character" w:customStyle="1" w:styleId="EndNoteBibliographyChar">
     <w:name w:val="EndNote Bibliography Char"/>
-    <w:basedOn w:val="BodyTextChar"/>
+    <w:basedOn w:val="TextChar"/>
     <w:link w:val="EndNoteBibliography"/>
-    <w:rsid w:val="00C02DBE"/>
+    <w:rsid w:val="00DE7DE9"/>
     <w:rPr>
-      <w:rFonts w:eastAsia="SimSun"/>
       <w:noProof/>
-      <w:spacing w:val="-1"/>
+      <w:sz w:val="16"/>
     </w:rPr>
-  </w:style>
-  <w:style w:type="paragraph" w:styleId="Caption">
-    <w:name w:val="caption"/>
-    <w:basedOn w:val="Normal"/>
-    <w:next w:val="Normal"/>
-    <w:uiPriority w:val="35"/>
-    <w:unhideWhenUsed/>
-    <w:qFormat/>
-    <w:rsid w:val="001D187A"/>
-    <w:pPr>
-      <w:spacing w:after="200"/>
-    </w:pPr>
-    <w:rPr>
-      <w:i/>
-      <w:iCs/>
-      <w:color w:val="1F497D" w:themeColor="text2"/>
-      <w:sz w:val="18"/>
-      <w:szCs w:val="18"/>
-    </w:rPr>
-  </w:style>
-  <w:style w:type="paragraph" w:styleId="ListParagraph">
-    <w:name w:val="List Paragraph"/>
-    <w:basedOn w:val="Normal"/>
-    <w:qFormat/>
-    <w:rsid w:val="000B44EF"/>
-    <w:pPr>
-      <w:ind w:left="720"/>
-      <w:contextualSpacing/>
-    </w:pPr>
   </w:style>
 </w:styles>
 </file>
@@ -5743,7 +5455,7 @@
 </file>
 
 <file path=customXml/itemProps1.xml><?xml version="1.0" encoding="utf-8"?>
-<ds:datastoreItem xmlns:ds="http://schemas.openxmlformats.org/officeDocument/2006/customXml" ds:itemID="{52CA73B6-F7DE-42A8-B093-B51A90487D39}">
+<ds:datastoreItem xmlns:ds="http://schemas.openxmlformats.org/officeDocument/2006/customXml" ds:itemID="{C44FF532-CA6A-4FEE-988B-698C8B4C2578}">
   <ds:schemaRefs>
     <ds:schemaRef ds:uri="http://schemas.openxmlformats.org/officeDocument/2006/bibliography"/>
   </ds:schemaRefs>

</xml_diff>